<commit_message>
pending integration with CKEDITOR
</commit_message>
<xml_diff>
--- a/DoucmentManagmentSys/wwwroot/Templates/Assay Method Validation Protocol3.docx
+++ b/DoucmentManagmentSys/wwwroot/Templates/Assay Method Validation Protocol3.docx
@@ -1,6 +1,6 @@
 
 <file path=word/document.xml><?xml version="1.0" encoding="utf-8"?>
-<w:document xmlns:p4="http://DMSNamespace" xmlns:p3="http://DMSNamespace" xmlns:p40="http://DMSNamespace" xmlns:a="http://schemas.openxmlformats.org/drawingml/2006/main" xmlns:pic="http://schemas.openxmlformats.org/drawingml/2006/picture" xmlns:a14="http://schemas.microsoft.com/office/drawing/2010/main" xmlns:wpc="http://schemas.microsoft.com/office/word/2010/wordprocessingCanvas" xmlns:cx="http://schemas.microsoft.com/office/drawing/2014/chartex" xmlns:cx1="http://schemas.microsoft.com/office/drawing/2015/9/8/chartex" xmlns:cx2="http://schemas.microsoft.com/office/drawing/2015/10/21/chartex" xmlns:cx3="http://schemas.microsoft.com/office/drawing/2016/5/9/chartex" xmlns:cx4="http://schemas.microsoft.com/office/drawing/2016/5/10/chartex" xmlns:cx5="http://schemas.microsoft.com/office/drawing/2016/5/11/chartex" xmlns:cx6="http://schemas.microsoft.com/office/drawing/2016/5/12/chartex" xmlns:cx7="http://schemas.microsoft.com/office/drawing/2016/5/13/chartex" xmlns:cx8="http://schemas.microsoft.com/office/drawing/2016/5/14/chartex" xmlns:mc="http://schemas.openxmlformats.org/markup-compatibility/2006" xmlns:aink="http://schemas.microsoft.com/office/drawing/2016/ink" xmlns:am3d="http://schemas.microsoft.com/office/drawing/2017/model3d" xmlns:o="urn:schemas-microsoft-com:office:office" xmlns:oel="http://schemas.microsoft.com/office/2019/extlst" xmlns:r="http://schemas.openxmlformats.org/officeDocument/2006/relationships" xmlns:m="http://schemas.openxmlformats.org/officeDocument/2006/math" xmlns:v="urn:schemas-microsoft-com:vml" xmlns:wp14="http://schemas.microsoft.com/office/word/2010/wordprocessingDrawing" xmlns:wp="http://schemas.openxmlformats.org/drawingml/2006/wordprocessingDrawing" xmlns:w10="urn:schemas-microsoft-com:office:word" xmlns:w="http://schemas.openxmlformats.org/wordprocessingml/2006/main" xmlns:w14="http://schemas.microsoft.com/office/word/2010/wordml" xmlns:w15="http://schemas.microsoft.com/office/word/2012/wordml" xmlns:w16cex="http://schemas.microsoft.com/office/word/2018/wordml/cex" xmlns:w16cid="http://schemas.microsoft.com/office/word/2016/wordml/cid" xmlns:w16="http://schemas.microsoft.com/office/word/2018/wordml" xmlns:w16du="http://schemas.microsoft.com/office/word/2023/wordml/word16du" xmlns:w16sdtdh="http://schemas.microsoft.com/office/word/2020/wordml/sdtdatahash" xmlns:w16se="http://schemas.microsoft.com/office/word/2015/wordml/symex" xmlns:wpg="http://schemas.microsoft.com/office/word/2010/wordprocessingGroup" xmlns:wpi="http://schemas.microsoft.com/office/word/2010/wordprocessingInk" xmlns:wne="http://schemas.microsoft.com/office/word/2006/wordml" xmlns:wps="http://schemas.microsoft.com/office/word/2010/wordprocessingShape" mc:Ignorable="w14 w15 w16se w16cid w16 w16cex w16sdtdh w16du wp14">
+<w:document xmlns:p45="http://DMSNamespace" xmlns:p39="http://DMSNamespace" xmlns:p44="http://DMSNamespace" xmlns:p40="http://DMSNamespace" xmlns:a="http://schemas.openxmlformats.org/drawingml/2006/main" xmlns:pic="http://schemas.openxmlformats.org/drawingml/2006/picture" xmlns:a14="http://schemas.microsoft.com/office/drawing/2010/main" xmlns:wpc="http://schemas.microsoft.com/office/word/2010/wordprocessingCanvas" xmlns:cx="http://schemas.microsoft.com/office/drawing/2014/chartex" xmlns:cx1="http://schemas.microsoft.com/office/drawing/2015/9/8/chartex" xmlns:cx2="http://schemas.microsoft.com/office/drawing/2015/10/21/chartex" xmlns:cx3="http://schemas.microsoft.com/office/drawing/2016/5/9/chartex" xmlns:cx4="http://schemas.microsoft.com/office/drawing/2016/5/10/chartex" xmlns:cx5="http://schemas.microsoft.com/office/drawing/2016/5/11/chartex" xmlns:cx6="http://schemas.microsoft.com/office/drawing/2016/5/12/chartex" xmlns:cx7="http://schemas.microsoft.com/office/drawing/2016/5/13/chartex" xmlns:cx8="http://schemas.microsoft.com/office/drawing/2016/5/14/chartex" xmlns:mc="http://schemas.openxmlformats.org/markup-compatibility/2006" xmlns:aink="http://schemas.microsoft.com/office/drawing/2016/ink" xmlns:am3d="http://schemas.microsoft.com/office/drawing/2017/model3d" xmlns:o="urn:schemas-microsoft-com:office:office" xmlns:oel="http://schemas.microsoft.com/office/2019/extlst" xmlns:r="http://schemas.openxmlformats.org/officeDocument/2006/relationships" xmlns:m="http://schemas.openxmlformats.org/officeDocument/2006/math" xmlns:v="urn:schemas-microsoft-com:vml" xmlns:wp14="http://schemas.microsoft.com/office/word/2010/wordprocessingDrawing" xmlns:wp="http://schemas.openxmlformats.org/drawingml/2006/wordprocessingDrawing" xmlns:w10="urn:schemas-microsoft-com:office:word" xmlns:w="http://schemas.openxmlformats.org/wordprocessingml/2006/main" xmlns:w14="http://schemas.microsoft.com/office/word/2010/wordml" xmlns:w15="http://schemas.microsoft.com/office/word/2012/wordml" xmlns:w16cex="http://schemas.microsoft.com/office/word/2018/wordml/cex" xmlns:w16cid="http://schemas.microsoft.com/office/word/2016/wordml/cid" xmlns:w16="http://schemas.microsoft.com/office/word/2018/wordml" xmlns:w16du="http://schemas.microsoft.com/office/word/2023/wordml/word16du" xmlns:w16sdtdh="http://schemas.microsoft.com/office/word/2020/wordml/sdtdatahash" xmlns:w16se="http://schemas.microsoft.com/office/word/2015/wordml/symex" xmlns:wpg="http://schemas.microsoft.com/office/word/2010/wordprocessingGroup" xmlns:wpi="http://schemas.microsoft.com/office/word/2010/wordprocessingInk" xmlns:wne="http://schemas.microsoft.com/office/word/2006/wordml" xmlns:wps="http://schemas.microsoft.com/office/word/2010/wordprocessingShape" mc:Ignorable="w14 w15 w16se w16cid w16 w16cex w16sdtdh w16du wp14">
   <w:body>
     <w:p>
       <w:pPr>
@@ -175,7 +175,7 @@
               </w:rPr>
               <w:t xml:space="preserve">In </w:t>
             </w:r>
-            <w:r xmlns:p4="http://DMSNamespace" p4:ReplaceMe="0">
+            <w:r xmlns:p45="http://DMSNamespace" p45:ReplaceMe="0">
               <w:rPr>
                 <w:rFonts w:asciiTheme="majorBidi" w:hAnsiTheme="majorBidi" w:cstheme="majorBidi"/>
                 <w:b/>
@@ -185,7 +185,7 @@
                 <w:highlight w:val="black"/>
                 <w:lang w:val="en-GB"/>
               </w:rPr>
-              <w:t>Panadol</w:t>
+              <w:t>Paracitamol</w:t>
             </w:r>
             <w:r>
               <w:rPr>
@@ -197,7 +197,7 @@
               </w:rPr>
               <w:t xml:space="preserve"> </w:t>
             </w:r>
-            <w:r xmlns:p4="http://DMSNamespace" p4:ReplaceMe="1">
+            <w:r xmlns:p45="http://DMSNamespace" p45:ReplaceMe="1">
               <w:rPr>
                 <w:rFonts w:asciiTheme="majorBidi" w:hAnsiTheme="majorBidi" w:cstheme="majorBidi"/>
                 <w:b/>
@@ -218,7 +218,7 @@
               </w:rPr>
               <w:t>&amp;</w:t>
             </w:r>
-            <w:r xmlns:p4="http://DMSNamespace" p4:ReplaceMe="2">
+            <w:r xmlns:p45="http://DMSNamespace" p45:ReplaceMe="2">
               <w:rPr>
                 <w:rFonts w:asciiTheme="majorBidi" w:hAnsiTheme="majorBidi" w:cstheme="majorBidi"/>
                 <w:b/>
@@ -1756,7 +1756,7 @@
         <w:t>:</w:t>
       </w:r>
     </w:p>
-    <w:tbl xmlns:p3="http://DMSNamespace" p3:ReplaceMe="3">
+    <w:tbl xmlns:p39="http://DMSNamespace" p39:ReplaceMe="3">
       <w:tblPr>
         <w:tblStyle w:val="TableGrid"/>
         <w:tblW w:w="9394" w:type="dxa"/>
@@ -1802,29 +1802,8 @@
             <w:tcW w:w="7054" w:type="dxa"/>
           </w:tcPr>
           <w:p>
-            <w:pPr>
-              <w:pStyle w:val="ListParagraph"/>
-              <w:spacing w:line="276" w:lineRule="auto"/>
-              <w:ind w:left="0"/>
-              <w:jc w:val="lowKashida"/>
-              <w:rPr>
-                <w:rFonts w:asciiTheme="majorBidi" w:hAnsiTheme="majorBidi" w:cstheme="majorBidi"/>
-                <w:color w:val="000000" w:themeColor="text1"/>
-              </w:rPr>
-            </w:pPr>
-            <w:r>
-              <w:rPr>
-                <w:rFonts w:asciiTheme="majorBidi" w:hAnsiTheme="majorBidi" w:cstheme="majorBidi"/>
-                <w:color w:val="000000" w:themeColor="text1"/>
-              </w:rPr>
-              <w:t>Inertsil C18 (250 x 4.6 mm), 5µ</w:t>
-            </w:r>
-            <w:r>
-              <w:rPr>
-                <w:rFonts w:asciiTheme="majorBidi" w:hAnsiTheme="majorBidi" w:cstheme="majorBidi"/>
-                <w:color w:val="000000" w:themeColor="text1"/>
-              </w:rPr>
-              <w:t>m.</w:t>
+            <w:r>
+              <w:t>Inertsil C18 (250 x 4.6 mm), 5µm.</w:t>
             </w:r>
           </w:p>
         </w:tc>
@@ -1861,21 +1840,7 @@
             <w:tcW w:w="7054" w:type="dxa"/>
           </w:tcPr>
           <w:p>
-            <w:pPr>
-              <w:pStyle w:val="ListParagraph"/>
-              <w:spacing w:line="276" w:lineRule="auto"/>
-              <w:ind w:left="0"/>
-              <w:jc w:val="lowKashida"/>
-              <w:rPr>
-                <w:rFonts w:asciiTheme="majorBidi" w:hAnsiTheme="majorBidi" w:cstheme="majorBidi"/>
-                <w:color w:val="000000" w:themeColor="text1"/>
-              </w:rPr>
-            </w:pPr>
-            <w:r>
-              <w:rPr>
-                <w:rFonts w:asciiTheme="majorBidi" w:hAnsiTheme="majorBidi" w:cstheme="majorBidi"/>
-                <w:color w:val="000000" w:themeColor="text1"/>
-              </w:rPr>
+            <w:r>
               <w:t>225 nm</w:t>
             </w:r>
           </w:p>
@@ -1913,36 +1878,8 @@
             <w:tcW w:w="7054" w:type="dxa"/>
           </w:tcPr>
           <w:p>
-            <w:pPr>
-              <w:pStyle w:val="ListParagraph"/>
-              <w:spacing w:line="276" w:lineRule="auto"/>
-              <w:ind w:left="0"/>
-              <w:jc w:val="lowKashida"/>
-              <w:rPr>
-                <w:rFonts w:asciiTheme="majorBidi" w:hAnsiTheme="majorBidi" w:cstheme="majorBidi"/>
-                <w:color w:val="000000" w:themeColor="text1"/>
-              </w:rPr>
-            </w:pPr>
-            <w:r>
-              <w:rPr>
-                <w:rFonts w:asciiTheme="majorBidi" w:hAnsiTheme="majorBidi" w:cstheme="majorBidi"/>
-                <w:color w:val="000000" w:themeColor="text1"/>
-              </w:rPr>
-              <w:t>1</w:t>
-            </w:r>
-            <w:r>
-              <w:rPr>
-                <w:rFonts w:asciiTheme="majorBidi" w:hAnsiTheme="majorBidi" w:cstheme="majorBidi"/>
-                <w:color w:val="000000" w:themeColor="text1"/>
-              </w:rPr>
-              <w:t xml:space="preserve">.0 </w:t>
-            </w:r>
-            <w:r>
-              <w:rPr>
-                <w:rFonts w:asciiTheme="majorBidi" w:hAnsiTheme="majorBidi" w:cstheme="majorBidi"/>
-                <w:color w:val="000000" w:themeColor="text1"/>
-              </w:rPr>
-              <w:t>mL/min</w:t>
+            <w:r>
+              <w:t>1.0 mL/min</w:t>
             </w:r>
           </w:p>
         </w:tc>
@@ -1979,29 +1916,8 @@
             <w:tcW w:w="7054" w:type="dxa"/>
           </w:tcPr>
           <w:p>
-            <w:pPr>
-              <w:pStyle w:val="ListParagraph"/>
-              <w:spacing w:line="276" w:lineRule="auto"/>
-              <w:ind w:left="0"/>
-              <w:jc w:val="lowKashida"/>
-              <w:rPr>
-                <w:rFonts w:asciiTheme="majorBidi" w:hAnsiTheme="majorBidi" w:cstheme="majorBidi"/>
-                <w:color w:val="000000" w:themeColor="text1"/>
-              </w:rPr>
-            </w:pPr>
-            <w:r>
-              <w:rPr>
-                <w:rFonts w:asciiTheme="majorBidi" w:hAnsiTheme="majorBidi" w:cstheme="majorBidi"/>
-                <w:color w:val="000000" w:themeColor="text1"/>
-              </w:rPr>
-              <w:t>5</w:t>
-            </w:r>
-            <w:r>
-              <w:rPr>
-                <w:rFonts w:asciiTheme="majorBidi" w:hAnsiTheme="majorBidi" w:cstheme="majorBidi"/>
-                <w:color w:val="000000" w:themeColor="text1"/>
-              </w:rPr>
-              <w:t>µL</w:t>
+            <w:r>
+              <w:t>5µL</w:t>
             </w:r>
           </w:p>
         </w:tc>
@@ -2041,29 +1957,8 @@
             <w:tcW w:w="7054" w:type="dxa"/>
           </w:tcPr>
           <w:p>
-            <w:pPr>
-              <w:pStyle w:val="ListParagraph"/>
-              <w:spacing w:line="276" w:lineRule="auto"/>
-              <w:ind w:left="0"/>
-              <w:jc w:val="lowKashida"/>
-              <w:rPr>
-                <w:rFonts w:asciiTheme="majorBidi" w:hAnsiTheme="majorBidi" w:cstheme="majorBidi"/>
-                <w:color w:val="000000" w:themeColor="text1"/>
-              </w:rPr>
-            </w:pPr>
-            <w:r>
-              <w:rPr>
-                <w:rFonts w:asciiTheme="majorBidi" w:hAnsiTheme="majorBidi" w:cstheme="majorBidi"/>
-                <w:color w:val="000000" w:themeColor="text1"/>
-              </w:rPr>
-              <w:t>2</w:t>
-            </w:r>
-            <w:r>
-              <w:rPr>
-                <w:rFonts w:asciiTheme="majorBidi" w:hAnsiTheme="majorBidi" w:cstheme="majorBidi"/>
-                <w:color w:val="000000" w:themeColor="text1"/>
-              </w:rPr>
-              <w:t>5°C</w:t>
+            <w:r>
+              <w:t>25°C</w:t>
             </w:r>
           </w:p>
         </w:tc>
@@ -2103,21 +1998,7 @@
             <w:tcW w:w="7054" w:type="dxa"/>
           </w:tcPr>
           <w:p>
-            <w:pPr>
-              <w:pStyle w:val="ListParagraph"/>
-              <w:spacing w:line="276" w:lineRule="auto"/>
-              <w:ind w:left="0"/>
-              <w:jc w:val="lowKashida"/>
-              <w:rPr>
-                <w:rFonts w:asciiTheme="majorBidi" w:hAnsiTheme="majorBidi" w:cstheme="majorBidi"/>
-                <w:color w:val="000000" w:themeColor="text1"/>
-              </w:rPr>
-            </w:pPr>
-            <w:r>
-              <w:rPr>
-                <w:rFonts w:asciiTheme="majorBidi" w:hAnsiTheme="majorBidi" w:cstheme="majorBidi"/>
-                <w:color w:val="000000" w:themeColor="text1"/>
-              </w:rPr>
+            <w:r>
               <w:t>10 min</w:t>
             </w:r>
           </w:p>
@@ -2158,21 +2039,7 @@
             <w:tcW w:w="7054" w:type="dxa"/>
           </w:tcPr>
           <w:p>
-            <w:pPr>
-              <w:pStyle w:val="ListParagraph"/>
-              <w:spacing w:line="276" w:lineRule="auto"/>
-              <w:ind w:left="0"/>
-              <w:jc w:val="lowKashida"/>
-              <w:rPr>
-                <w:rFonts w:asciiTheme="majorBidi" w:hAnsiTheme="majorBidi" w:cstheme="majorBidi"/>
-                <w:color w:val="000000" w:themeColor="text1"/>
-              </w:rPr>
-            </w:pPr>
-            <w:r>
-              <w:rPr>
-                <w:rFonts w:asciiTheme="majorBidi" w:hAnsiTheme="majorBidi" w:cstheme="majorBidi"/>
-                <w:color w:val="000000" w:themeColor="text1"/>
-              </w:rPr>
+            <w:r>
               <w:t>Transfer 2 ml of Ortho phosphoric acid in 1000ml water then filter on 0.45 µm membrane filter.</w:t>
             </w:r>
           </w:p>
@@ -2210,21 +2077,7 @@
             <w:tcW w:w="7054" w:type="dxa"/>
           </w:tcPr>
           <w:p>
-            <w:pPr>
-              <w:pStyle w:val="ListParagraph"/>
-              <w:spacing w:line="276" w:lineRule="auto"/>
-              <w:ind w:left="0"/>
-              <w:jc w:val="lowKashida"/>
-              <w:rPr>
-                <w:rFonts w:asciiTheme="majorBidi" w:hAnsiTheme="majorBidi" w:cstheme="majorBidi"/>
-                <w:color w:val="000000" w:themeColor="text1"/>
-              </w:rPr>
-            </w:pPr>
-            <w:r>
-              <w:rPr>
-                <w:rFonts w:asciiTheme="majorBidi" w:hAnsiTheme="majorBidi" w:cstheme="majorBidi"/>
-                <w:color w:val="000000" w:themeColor="text1"/>
-              </w:rPr>
+            <w:r>
               <w:t>A Filtrated and degassed mixture of Buffer and Acetonitrile in Proportion (60%:40%)</w:t>
             </w:r>
           </w:p>
@@ -2262,21 +2115,7 @@
             <w:tcW w:w="7054" w:type="dxa"/>
           </w:tcPr>
           <w:p>
-            <w:pPr>
-              <w:pStyle w:val="ListParagraph"/>
-              <w:spacing w:line="276" w:lineRule="auto"/>
-              <w:ind w:left="0"/>
-              <w:jc w:val="lowKashida"/>
-              <w:rPr>
-                <w:rFonts w:asciiTheme="majorBidi" w:hAnsiTheme="majorBidi" w:cstheme="majorBidi"/>
-                <w:color w:val="000000" w:themeColor="text1"/>
-              </w:rPr>
-            </w:pPr>
-            <w:r>
-              <w:rPr>
-                <w:rFonts w:asciiTheme="majorBidi" w:hAnsiTheme="majorBidi" w:cstheme="majorBidi"/>
-                <w:color w:val="000000" w:themeColor="text1"/>
-              </w:rPr>
+            <w:r>
               <w:t>0.1% orthophosphoric acid: ACN (70:30).</w:t>
             </w:r>
           </w:p>
@@ -2315,21 +2154,7 @@
             <w:tcW w:w="7054" w:type="dxa"/>
           </w:tcPr>
           <w:p>
-            <w:pPr>
-              <w:pStyle w:val="ListParagraph"/>
-              <w:spacing w:line="276" w:lineRule="auto"/>
-              <w:ind w:left="0"/>
-              <w:jc w:val="lowKashida"/>
-              <w:rPr>
-                <w:rFonts w:asciiTheme="majorBidi" w:hAnsiTheme="majorBidi" w:cstheme="majorBidi"/>
-                <w:color w:val="000000" w:themeColor="text1"/>
-              </w:rPr>
-            </w:pPr>
-            <w:r>
-              <w:rPr>
-                <w:rFonts w:asciiTheme="majorBidi" w:hAnsiTheme="majorBidi" w:cstheme="majorBidi"/>
-                <w:color w:val="000000" w:themeColor="text1"/>
-              </w:rPr>
+            <w:r>
               <w:t>Water: Acetonitrile (50:50)</w:t>
             </w:r>
           </w:p>
@@ -2378,7 +2203,7 @@
         <w:t>:</w:t>
       </w:r>
     </w:p>
-    <w:tbl xmlns:p3="http://DMSNamespace" p3:ReplaceMe="4">
+    <w:tbl xmlns:p39="http://DMSNamespace" p39:ReplaceMe="4">
       <w:tblPr>
         <w:tblStyle w:val="TableGrid"/>
         <w:tblW w:w="9360" w:type="dxa"/>
@@ -2424,121 +2249,8 @@
             <w:tcW w:w="7020" w:type="dxa"/>
           </w:tcPr>
           <w:p>
-            <w:pPr>
-              <w:pStyle w:val="ListParagraph"/>
-              <w:numPr>
-                <w:ilvl w:val="0"/>
-                <w:numId w:val="23"/>
-              </w:numPr>
-              <w:tabs>
-                <w:tab w:val="left" w:pos="-14"/>
-              </w:tabs>
-              <w:spacing w:line="276" w:lineRule="auto"/>
-              <w:ind w:left="252" w:hanging="270"/>
-              <w:rPr>
-                <w:rFonts w:asciiTheme="majorBidi" w:hAnsiTheme="majorBidi" w:cstheme="majorBidi"/>
-                <w:color w:val="000000" w:themeColor="text1"/>
-              </w:rPr>
-            </w:pPr>
-            <w:r>
-              <w:rPr>
-                <w:rFonts w:asciiTheme="majorBidi" w:hAnsiTheme="majorBidi" w:cstheme="majorBidi"/>
-                <w:color w:val="000000" w:themeColor="text1"/>
-              </w:rPr>
-              <w:t xml:space="preserve">Prepare 0.2mg /ml of </w:t>
-            </w:r>
-            <w:r>
-              <w:rPr>
-                <w:rFonts w:asciiTheme="majorBidi" w:hAnsiTheme="majorBidi" w:cstheme="majorBidi"/>
-                <w:color w:val="7F7F7F" w:themeColor="text1" w:themeTint="80"/>
-              </w:rPr>
-              <w:t xml:space="preserve">Empagliflozin </w:t>
-            </w:r>
-            <w:r>
-              <w:rPr>
-                <w:rFonts w:asciiTheme="majorBidi" w:hAnsiTheme="majorBidi" w:cstheme="majorBidi"/>
-                <w:color w:val="000000" w:themeColor="text1"/>
-              </w:rPr>
-              <w:t>, Recommended preparation:</w:t>
-            </w:r>
-          </w:p>
-          <w:p>
-            <w:pPr>
-              <w:pStyle w:val="ListParagraph"/>
-              <w:numPr>
-                <w:ilvl w:val="0"/>
-                <w:numId w:val="23"/>
-              </w:numPr>
-              <w:tabs>
-                <w:tab w:val="left" w:pos="-14"/>
-              </w:tabs>
-              <w:spacing w:line="276" w:lineRule="auto"/>
-              <w:ind w:left="252" w:hanging="270"/>
-              <w:rPr>
-                <w:rFonts w:asciiTheme="majorBidi" w:hAnsiTheme="majorBidi" w:cstheme="majorBidi"/>
-                <w:color w:val="000000" w:themeColor="text1"/>
-              </w:rPr>
-            </w:pPr>
-            <w:r>
-              <w:rPr>
-                <w:rFonts w:asciiTheme="majorBidi" w:hAnsiTheme="majorBidi" w:cstheme="majorBidi"/>
-                <w:color w:val="000000" w:themeColor="text1"/>
-              </w:rPr>
-              <w:t>Accurately weigh about 10 mg of Empagliflozin working standard into a 50 mL volumetric fla</w:t>
-            </w:r>
-            <w:r>
-              <w:rPr>
-                <w:rFonts w:asciiTheme="majorBidi" w:hAnsiTheme="majorBidi" w:cstheme="majorBidi"/>
-                <w:color w:val="000000" w:themeColor="text1"/>
-              </w:rPr>
-              <w:t xml:space="preserve">sk, add 30 ml diluent, sonicate for 10 minutes </w:t>
-            </w:r>
-            <w:r>
-              <w:rPr>
-                <w:rFonts w:asciiTheme="majorBidi" w:hAnsiTheme="majorBidi" w:cstheme="majorBidi"/>
-                <w:color w:val="000000" w:themeColor="text1"/>
-              </w:rPr>
-              <w:t xml:space="preserve">, allow to cool to room temperature then complete the volume with the same diluent. (C </w:t>
-            </w:r>
-            <w:r>
-              <w:rPr>
-                <w:rFonts w:asciiTheme="majorBidi" w:hAnsiTheme="majorBidi" w:cstheme="majorBidi"/>
-                <w:color w:val="000000" w:themeColor="text1"/>
-                <w:vertAlign w:val="subscript"/>
-              </w:rPr>
-              <w:t>Empagliflozin</w:t>
-            </w:r>
-            <w:r>
-              <w:rPr>
-                <w:rFonts w:asciiTheme="majorBidi" w:hAnsiTheme="majorBidi" w:cstheme="majorBidi"/>
-                <w:color w:val="000000" w:themeColor="text1"/>
-              </w:rPr>
-              <w:t>: 0.2 mg/ml).</w:t>
-            </w:r>
-          </w:p>
-          <w:p>
-            <w:pPr>
-              <w:pStyle w:val="ListParagraph"/>
-              <w:numPr>
-                <w:ilvl w:val="0"/>
-                <w:numId w:val="23"/>
-              </w:numPr>
-              <w:tabs>
-                <w:tab w:val="left" w:pos="-14"/>
-              </w:tabs>
-              <w:spacing w:line="276" w:lineRule="auto"/>
-              <w:ind w:left="252" w:hanging="270"/>
-              <w:rPr>
-                <w:rFonts w:asciiTheme="majorBidi" w:hAnsiTheme="majorBidi" w:cstheme="majorBidi"/>
-                <w:color w:val="000000" w:themeColor="text1"/>
-              </w:rPr>
-            </w:pPr>
-            <w:r>
-              <w:rPr>
-                <w:rFonts w:asciiTheme="majorBidi" w:hAnsiTheme="majorBidi" w:cstheme="majorBidi"/>
-                <w:color w:val="000000" w:themeColor="text1"/>
-              </w:rPr>
-              <w:t>Prepare the standard in a duplicate preparations</w:t>
+            <w:r>
+              <w:t>Prepare 0.2mg /ml of Empagliflozin , Recommended preparation:Accurately weigh about 10 mg of Empagliflozin working standard into a 50 mL volumetric flask, add 30 ml diluent, sonicate for 10 minutes , allow to cool to room temperature then complete the volume with the same diluent. (C Empagliflozin: 0.2 mg/ml).Prepare the standard in a duplicate preparations</w:t>
             </w:r>
           </w:p>
         </w:tc>
@@ -2578,271 +2290,8 @@
             <w:tcW w:w="7020" w:type="dxa"/>
           </w:tcPr>
           <w:p>
-            <w:pPr>
-              <w:pStyle w:val="ListParagraph"/>
-              <w:numPr>
-                <w:ilvl w:val="0"/>
-                <w:numId w:val="23"/>
-              </w:numPr>
-              <w:tabs>
-                <w:tab w:val="left" w:pos="-14"/>
-              </w:tabs>
-              <w:spacing w:line="276" w:lineRule="auto"/>
-              <w:ind w:left="252" w:hanging="270"/>
-              <w:rPr>
-                <w:rFonts w:asciiTheme="majorBidi" w:hAnsiTheme="majorBidi" w:cstheme="majorBidi"/>
-                <w:color w:val="000000" w:themeColor="text1"/>
-                <w:u w:val="single"/>
-              </w:rPr>
-            </w:pPr>
-            <w:r>
-              <w:rPr>
-                <w:rFonts w:asciiTheme="majorBidi" w:hAnsiTheme="majorBidi" w:cstheme="majorBidi"/>
-                <w:color w:val="000000" w:themeColor="text1"/>
-                <w:u w:val="single"/>
-              </w:rPr>
-              <w:t>For Empagliflozin 10 mg F.C.T</w:t>
-            </w:r>
-            <w:r>
-              <w:rPr>
-                <w:rFonts w:asciiTheme="majorBidi" w:hAnsiTheme="majorBidi" w:cstheme="majorBidi"/>
-                <w:color w:val="000000" w:themeColor="text1"/>
-                <w:u w:val="single"/>
-              </w:rPr>
-              <w:t>, Recommended preparation:</w:t>
-            </w:r>
-          </w:p>
-          <w:p>
-            <w:pPr>
-              <w:pStyle w:val="ListParagraph"/>
-              <w:numPr>
-                <w:ilvl w:val="0"/>
-                <w:numId w:val="23"/>
-              </w:numPr>
-              <w:tabs>
-                <w:tab w:val="left" w:pos="-14"/>
-              </w:tabs>
-              <w:spacing w:line="276" w:lineRule="auto"/>
-              <w:ind w:left="252" w:hanging="270"/>
-              <w:rPr>
-                <w:rFonts w:asciiTheme="majorBidi" w:hAnsiTheme="majorBidi" w:cstheme="majorBidi"/>
-                <w:color w:val="000000" w:themeColor="text1"/>
-              </w:rPr>
-            </w:pPr>
-            <w:r>
-              <w:rPr>
-                <w:rFonts w:asciiTheme="majorBidi" w:hAnsiTheme="majorBidi" w:cstheme="majorBidi"/>
-                <w:color w:val="000000" w:themeColor="text1"/>
-              </w:rPr>
-              <w:t xml:space="preserve">Transfer 5 </w:t>
-            </w:r>
-            <w:r>
-              <w:rPr>
-                <w:rFonts w:asciiTheme="majorBidi" w:hAnsiTheme="majorBidi" w:cstheme="majorBidi"/>
-                <w:color w:val="000000" w:themeColor="text1"/>
-              </w:rPr>
-              <w:t xml:space="preserve">whole </w:t>
-            </w:r>
-            <w:r>
-              <w:rPr>
-                <w:rFonts w:asciiTheme="majorBidi" w:hAnsiTheme="majorBidi" w:cstheme="majorBidi"/>
-                <w:color w:val="000000" w:themeColor="text1"/>
-              </w:rPr>
-              <w:t>tablets into 250 ml volumetric flask. Add 150 ml diluent. Shake at 200 rpm for 10 min, Sonicate for about 10 minutes with intermittent</w:t>
-            </w:r>
-            <w:r>
-              <w:rPr>
-                <w:rFonts w:asciiTheme="majorBidi" w:hAnsiTheme="majorBidi" w:cstheme="majorBidi"/>
-                <w:color w:val="000000" w:themeColor="text1"/>
-              </w:rPr>
-              <w:t xml:space="preserve"> shaking. Allow</w:t>
-            </w:r>
-            <w:r>
-              <w:rPr>
-                <w:rFonts w:asciiTheme="majorBidi" w:hAnsiTheme="majorBidi" w:cstheme="majorBidi"/>
-                <w:color w:val="000000" w:themeColor="text1"/>
-              </w:rPr>
-              <w:t xml:space="preserve"> to cool to room temperature then complete the</w:t>
-            </w:r>
-            <w:r>
-              <w:rPr>
-                <w:rFonts w:asciiTheme="majorBidi" w:hAnsiTheme="majorBidi" w:cstheme="majorBidi"/>
-                <w:color w:val="000000" w:themeColor="text1"/>
-              </w:rPr>
-              <w:t xml:space="preserve"> volume with the same diluent. Filter</w:t>
-            </w:r>
-            <w:r>
-              <w:rPr>
-                <w:rFonts w:asciiTheme="majorBidi" w:hAnsiTheme="majorBidi" w:cstheme="majorBidi"/>
-                <w:color w:val="000000" w:themeColor="text1"/>
-              </w:rPr>
-              <w:t xml:space="preserve"> the soluti</w:t>
-            </w:r>
-            <w:r>
-              <w:rPr>
-                <w:rFonts w:asciiTheme="majorBidi" w:hAnsiTheme="majorBidi" w:cstheme="majorBidi"/>
-                <w:color w:val="000000" w:themeColor="text1"/>
-              </w:rPr>
-              <w:t>on through a 0.45 μ PTFE filter.</w:t>
-            </w:r>
-          </w:p>
-          <w:p>
-            <w:pPr>
-              <w:pStyle w:val="ListParagraph"/>
-              <w:numPr>
-                <w:ilvl w:val="0"/>
-                <w:numId w:val="23"/>
-              </w:numPr>
-              <w:tabs>
-                <w:tab w:val="left" w:pos="-14"/>
-              </w:tabs>
-              <w:spacing w:line="276" w:lineRule="auto"/>
-              <w:ind w:left="252" w:hanging="270"/>
-              <w:rPr>
-                <w:rFonts w:asciiTheme="majorBidi" w:hAnsiTheme="majorBidi" w:cstheme="majorBidi"/>
-                <w:color w:val="000000" w:themeColor="text1"/>
-                <w:u w:val="single"/>
-              </w:rPr>
-            </w:pPr>
-            <w:r>
-              <w:rPr>
-                <w:rFonts w:asciiTheme="majorBidi" w:hAnsiTheme="majorBidi" w:cstheme="majorBidi"/>
-                <w:color w:val="000000" w:themeColor="text1"/>
-                <w:u w:val="single"/>
-              </w:rPr>
-              <w:t>For Empagliflozin 25 mg F.C.T, Recommended preparation:</w:t>
-            </w:r>
-          </w:p>
-          <w:p>
-            <w:pPr>
-              <w:pStyle w:val="ListParagraph"/>
-              <w:numPr>
-                <w:ilvl w:val="0"/>
-                <w:numId w:val="23"/>
-              </w:numPr>
-              <w:tabs>
-                <w:tab w:val="left" w:pos="-14"/>
-              </w:tabs>
-              <w:spacing w:line="276" w:lineRule="auto"/>
-              <w:ind w:left="252" w:hanging="270"/>
-              <w:rPr>
-                <w:rFonts w:asciiTheme="majorHAnsi" w:hAnsiTheme="majorHAnsi" w:cstheme="majorBidi"/>
-                <w:color w:val="000000"/>
-                <w:sz w:val="20"/>
-                <w:szCs w:val="20"/>
-              </w:rPr>
-            </w:pPr>
-            <w:r>
-              <w:rPr>
-                <w:rFonts w:asciiTheme="majorBidi" w:hAnsiTheme="majorBidi" w:cstheme="majorBidi"/>
-                <w:color w:val="000000" w:themeColor="text1"/>
-              </w:rPr>
-              <w:lastRenderedPageBreak/>
-              <w:t>Transfer</w:t>
-            </w:r>
-            <w:r>
-              <w:rPr>
-                <w:rFonts w:asciiTheme="majorBidi" w:hAnsiTheme="majorBidi" w:cstheme="majorBidi"/>
-                <w:color w:val="000000"/>
-              </w:rPr>
-              <w:t xml:space="preserve"> 4 </w:t>
-            </w:r>
-            <w:r>
-              <w:rPr>
-                <w:rFonts w:asciiTheme="majorBidi" w:hAnsiTheme="majorBidi" w:cstheme="majorBidi"/>
-                <w:color w:val="000000" w:themeColor="text1"/>
-              </w:rPr>
-              <w:t xml:space="preserve">whole </w:t>
-            </w:r>
-            <w:r>
-              <w:rPr>
-                <w:rFonts w:asciiTheme="majorBidi" w:hAnsiTheme="majorBidi" w:cstheme="majorBidi"/>
-                <w:color w:val="000000"/>
-              </w:rPr>
-              <w:t xml:space="preserve">tablets into 200 ml volumetric flask. Add 150 ml diluent. Shake at 200 rpm for 10 min, Sonicate for about 10 minutes with intermittent shaking.  Allow to cool to room temperature then complete the volume with the same diluent, further dilute 10 ml into 25 ml volumetric flask, dissolve in and dilute to volume with diluent. Filter the solution through a 0.45 μ PTFE </w:t>
-            </w:r>
-          </w:p>
-          <w:p>
-            <w:pPr>
-              <w:pStyle w:val="ListParagraph"/>
-              <w:numPr>
-                <w:ilvl w:val="0"/>
-                <w:numId w:val="23"/>
-              </w:numPr>
-              <w:tabs>
-                <w:tab w:val="left" w:pos="-14"/>
-              </w:tabs>
-              <w:spacing w:line="276" w:lineRule="auto"/>
-              <w:ind w:left="252" w:hanging="270"/>
-              <w:rPr>
-                <w:rFonts w:asciiTheme="majorHAnsi" w:hAnsiTheme="majorHAnsi" w:cstheme="majorBidi"/>
-                <w:color w:val="000000"/>
-                <w:sz w:val="20"/>
-                <w:szCs w:val="20"/>
-              </w:rPr>
-            </w:pPr>
-            <w:r>
-              <w:rPr>
-                <w:rFonts w:asciiTheme="majorBidi" w:hAnsiTheme="majorBidi" w:cstheme="majorBidi"/>
-                <w:color w:val="000000" w:themeColor="text1"/>
-              </w:rPr>
-              <w:t>Prepare the Test solution in a duplicate preparations</w:t>
-            </w:r>
-          </w:p>
-          <w:p>
-            <w:pPr>
-              <w:pStyle w:val="ListParagraph"/>
-              <w:numPr>
-                <w:ilvl w:val="0"/>
-                <w:numId w:val="23"/>
-              </w:numPr>
-              <w:tabs>
-                <w:tab w:val="left" w:pos="-14"/>
-              </w:tabs>
-              <w:spacing w:line="276" w:lineRule="auto"/>
-              <w:ind w:left="252" w:hanging="270"/>
-              <w:rPr>
-                <w:rFonts w:asciiTheme="majorHAnsi" w:hAnsiTheme="majorHAnsi" w:cstheme="majorBidi"/>
-                <w:color w:val="000000"/>
-                <w:sz w:val="20"/>
-                <w:szCs w:val="20"/>
-              </w:rPr>
-            </w:pPr>
-            <w:r>
-              <w:rPr>
-                <w:rFonts w:asciiTheme="majorBidi" w:hAnsiTheme="majorBidi" w:cstheme="majorBidi"/>
-                <w:color w:val="000000"/>
-              </w:rPr>
-              <w:t xml:space="preserve">(C </w:t>
-            </w:r>
-            <w:r>
-              <w:rPr>
-                <w:rFonts w:asciiTheme="majorBidi" w:hAnsiTheme="majorBidi" w:cstheme="majorBidi"/>
-                <w:color w:val="000000"/>
-                <w:vertAlign w:val="subscript"/>
-              </w:rPr>
-              <w:t>Empagliflozin</w:t>
-            </w:r>
-            <w:r>
-              <w:rPr>
-                <w:rFonts w:asciiTheme="majorBidi" w:hAnsiTheme="majorBidi" w:cstheme="majorBidi"/>
-                <w:color w:val="000000"/>
-              </w:rPr>
-              <w:t>: 0.</w:t>
-            </w:r>
-            <w:r>
-              <w:rPr>
-                <w:rFonts w:asciiTheme="majorBidi" w:hAnsiTheme="majorBidi" w:cstheme="majorBidi"/>
-                <w:color w:val="000000"/>
-              </w:rPr>
-              <w:t>2</w:t>
-            </w:r>
-            <w:r>
-              <w:rPr>
-                <w:rFonts w:asciiTheme="majorBidi" w:hAnsiTheme="majorBidi" w:cstheme="majorBidi"/>
-                <w:color w:val="000000"/>
-              </w:rPr>
-              <w:t>mg/ml)</w:t>
+            <w:r>
+              <w:t>For Empagliflozin 10 mg F.C.T, Recommended preparation:Transfer 5 whole tablets into 250 ml volumetric flask. Add 150 ml diluent. Shake at 200 rpm for 10 min, Sonicate for about 10 minutes with intermittent shaking. Allow to cool to room temperature then complete the volume with the same diluent. Filter the solution through a 0.45 μ PTFE filter.For Empagliflozin 25 mg F.C.T, Recommended preparation:Transfer 4 whole tablets into 200 ml volumetric flask. Add 150 ml diluent. Shake at 200 rpm for 10 min, Sonicate for about 10 minutes with intermittent shaking.  Allow to cool to room temperature then complete the volume with the same diluent, further dilute 10 ml into 25 ml volumetric flask, dissolve in and dilute to volume with diluent. Filter the solution through a 0.45 μ PTFE Prepare the Test solution in a duplicate preparations(C Empagliflozin: 0.2mg/ml)</w:t>
             </w:r>
           </w:p>
         </w:tc>
@@ -3514,7 +2963,7 @@
           <w:tcPr>
             <w:tcW w:w="9378" w:type="dxa"/>
           </w:tcPr>
-          <w:p xmlns:p4="http://DMSNamespace" xmlns:w14="http://schemas.microsoft.com/office/word/2010/wordml" p4:ReplaceMe="5">
+          <w:p xmlns:p44="http://DMSNamespace" xmlns:w14="http://schemas.microsoft.com/office/word/2010/wordml" p44:ReplaceMe="5">
             <w:pPr>
               <w:pStyle w:val="ListParagraph"/>
               <w:numPr>
@@ -3541,7 +2990,7 @@
                 <w:color w:val="000000" w:themeColor="text1"/>
                 <w:highlight w:val="yellow"/>
               </w:rPr>
-              <w:t>The similarity of 2 standard preparations between 98.0-102%</w:t>
+              <w:t>The similarity of 2 standard preparations between 98.0-102%.</w:t>
             </w:r>
             <w:r>
               <w:rPr>
@@ -3552,7 +3001,7 @@
               <w:t>.</w:t>
             </w:r>
           </w:p>
-          <w:p xmlns:p4="http://DMSNamespace" xmlns:w14="http://schemas.microsoft.com/office/word/2010/wordml" p4:ReplaceMe="6">
+          <w:p xmlns:p44="http://DMSNamespace" xmlns:w14="http://schemas.microsoft.com/office/word/2010/wordml" p44:ReplaceMe="6">
             <w:pPr>
               <w:pStyle w:val="ListParagraph"/>
               <w:numPr>
@@ -3579,7 +3028,7 @@
                 <w:color w:val="000000" w:themeColor="text1"/>
                 <w:highlight w:val="yellow"/>
               </w:rPr>
-              <w:t>The RSD:  NMT 2.0% (Peak area and retention time</w:t>
+              <w:t>The RSD:  NMT 2.0% (Peak area and retention time), Standard solution.</w:t>
             </w:r>
             <w:r>
               <w:rPr>
@@ -3590,7 +3039,7 @@
               <w:t>), Standard solution.</w:t>
             </w:r>
           </w:p>
-          <w:p xmlns:p4="http://DMSNamespace" xmlns:w14="http://schemas.microsoft.com/office/word/2010/wordml" p4:ReplaceMe="7">
+          <w:p xmlns:p44="http://DMSNamespace" xmlns:w14="http://schemas.microsoft.com/office/word/2010/wordml" p44:ReplaceMe="7">
             <w:pPr>
               <w:pStyle w:val="ListParagraph"/>
               <w:numPr>
@@ -3617,7 +3066,7 @@
                 <w:color w:val="000000" w:themeColor="text1"/>
                 <w:highlight w:val="yellow"/>
               </w:rPr>
-              <w:t>Tailing factor: NMT 2.0%</w:t>
+              <w:t>Tailing factor: NMT 2.0%, Standard solution.</w:t>
             </w:r>
             <w:r>
               <w:rPr>
@@ -3628,7 +3077,7 @@
               <w:t>, Standard solution.</w:t>
             </w:r>
           </w:p>
-          <w:p xmlns:p4="http://DMSNamespace" xmlns:w14="http://schemas.microsoft.com/office/word/2010/wordml" p4:ReplaceMe="8">
+          <w:p xmlns:p44="http://DMSNamespace" xmlns:w14="http://schemas.microsoft.com/office/word/2010/wordml" p44:ReplaceMe="8">
             <w:pPr>
               <w:pStyle w:val="ListParagraph"/>
               <w:numPr>
@@ -3655,7 +3104,7 @@
                 <w:color w:val="000000" w:themeColor="text1"/>
                 <w:highlight w:val="yellow"/>
               </w:rPr>
-              <w:t xml:space="preserve">Number of theoretical Plate Count: NLT </w:t>
+              <w:t>Number of theoretical Plate Count: NLT 2000, Standard solution.</w:t>
             </w:r>
             <w:r>
               <w:rPr>
@@ -14581,7 +14030,7 @@
         <w:t>s:</w:t>
       </w:r>
     </w:p>
-    <w:p xmlns:p4="http://DMSNamespace" xmlns:w14="http://schemas.microsoft.com/office/word/2010/wordml" p4:ReplaceMe="9">
+    <w:p xmlns:p40="http://DMSNamespace" xmlns:w14="http://schemas.microsoft.com/office/word/2010/wordml" p40:ReplaceMe="9">
       <w:pPr>
         <w:pStyle w:val="ListParagraph"/>
         <w:numPr>
@@ -14603,7 +14052,7 @@
           <w:color w:val="000000" w:themeColor="text1"/>
           <w:highlight w:val="yellow"/>
         </w:rPr>
-        <w:t>Orthophosphoric acid 85%</w:t>
+        <w:t>Orthophosphoric acid 85%                                           (Analytical grade)</w:t>
       </w:r>
       <w:r>
         <w:rPr>
@@ -14756,7 +14205,7 @@
         <w:t>at a flow rate of 1.0 mL/minute and run the next sequence:</w:t>
       </w:r>
     </w:p>
-    <w:p xmlns:p4="http://DMSNamespace" xmlns:w14="http://schemas.microsoft.com/office/word/2010/wordml" p4:ReplaceMe="10">
+    <w:p xmlns:p40="http://DMSNamespace" xmlns:w14="http://schemas.microsoft.com/office/word/2010/wordml" p40:ReplaceMe="10">
       <w:pPr>
         <w:pStyle w:val="ListParagraph"/>
         <w:numPr>
@@ -14774,7 +14223,7 @@
           <w:rFonts w:asciiTheme="majorBidi" w:hAnsiTheme="majorBidi" w:cstheme="majorBidi"/>
           <w:color w:val="000000" w:themeColor="text1"/>
         </w:rPr>
-        <w:t>Batch number:</w:t>
+        <w:t>Batch number: 1-PQY-173-1</w:t>
       </w:r>
       <w:r>
         <w:rPr>

</xml_diff>

<commit_message>
now replacing Elements . need to preserve Replaced Element properties
</commit_message>
<xml_diff>
--- a/DoucmentManagmentSys/wwwroot/Templates/Assay Method Validation Protocol3.docx
+++ b/DoucmentManagmentSys/wwwroot/Templates/Assay Method Validation Protocol3.docx
@@ -176,15 +176,6 @@
               <w:t xml:space="preserve">In </w:t>
             </w:r>
             <w:r xmlns:p45="http://DMSNamespace" p45:ReplaceMe="0">
-              <w:rPr>
-                <w:rFonts w:asciiTheme="majorBidi" w:hAnsiTheme="majorBidi" w:cstheme="majorBidi"/>
-                <w:b/>
-                <w:color w:val="7F7F7F" w:themeColor="text1" w:themeTint="80"/>
-                <w:sz w:val="32"/>
-                <w:szCs w:val="32"/>
-                <w:highlight w:val="black"/>
-                <w:lang w:val="en-GB"/>
-              </w:rPr>
               <w:t>Paracitamol</w:t>
             </w:r>
             <w:r>
@@ -198,14 +189,6 @@
               <w:t xml:space="preserve"> </w:t>
             </w:r>
             <w:r xmlns:p45="http://DMSNamespace" p45:ReplaceMe="1">
-              <w:rPr>
-                <w:rFonts w:asciiTheme="majorBidi" w:hAnsiTheme="majorBidi" w:cstheme="majorBidi"/>
-                <w:b/>
-                <w:sz w:val="32"/>
-                <w:szCs w:val="32"/>
-                <w:highlight w:val="cyan"/>
-                <w:lang w:val="en-GB"/>
-              </w:rPr>
               <w:t>10</w:t>
             </w:r>
             <w:r>
@@ -219,14 +202,6 @@
               <w:t>&amp;</w:t>
             </w:r>
             <w:r xmlns:p45="http://DMSNamespace" p45:ReplaceMe="2">
-              <w:rPr>
-                <w:rFonts w:asciiTheme="majorBidi" w:hAnsiTheme="majorBidi" w:cstheme="majorBidi"/>
-                <w:b/>
-                <w:sz w:val="32"/>
-                <w:szCs w:val="32"/>
-                <w:highlight w:val="cyan"/>
-                <w:lang w:val="en-GB"/>
-              </w:rPr>
               <w:t>25</w:t>
             </w:r>
             <w:r>
@@ -1802,8 +1777,29 @@
             <w:tcW w:w="7054" w:type="dxa"/>
           </w:tcPr>
           <w:p>
-            <w:r>
-              <w:t>Inertsil C18 (250 x 4.6 mm), 5µm.</w:t>
+            <w:pPr>
+              <w:pStyle w:val="ListParagraph"/>
+              <w:spacing w:line="276" w:lineRule="auto"/>
+              <w:ind w:left="0"/>
+              <w:jc w:val="lowKashida"/>
+              <w:rPr>
+                <w:rFonts w:asciiTheme="majorBidi" w:hAnsiTheme="majorBidi" w:cstheme="majorBidi"/>
+                <w:color w:val="000000" w:themeColor="text1"/>
+              </w:rPr>
+            </w:pPr>
+            <w:r>
+              <w:rPr>
+                <w:rFonts w:asciiTheme="majorBidi" w:hAnsiTheme="majorBidi" w:cstheme="majorBidi"/>
+                <w:color w:val="000000" w:themeColor="text1"/>
+              </w:rPr>
+              <w:t>Inertsil C18 (250 x 4.6 mm), 5µ</w:t>
+            </w:r>
+            <w:r>
+              <w:rPr>
+                <w:rFonts w:asciiTheme="majorBidi" w:hAnsiTheme="majorBidi" w:cstheme="majorBidi"/>
+                <w:color w:val="000000" w:themeColor="text1"/>
+              </w:rPr>
+              <w:t>m.</w:t>
             </w:r>
           </w:p>
         </w:tc>
@@ -1840,7 +1836,21 @@
             <w:tcW w:w="7054" w:type="dxa"/>
           </w:tcPr>
           <w:p>
-            <w:r>
+            <w:pPr>
+              <w:pStyle w:val="ListParagraph"/>
+              <w:spacing w:line="276" w:lineRule="auto"/>
+              <w:ind w:left="0"/>
+              <w:jc w:val="lowKashida"/>
+              <w:rPr>
+                <w:rFonts w:asciiTheme="majorBidi" w:hAnsiTheme="majorBidi" w:cstheme="majorBidi"/>
+                <w:color w:val="000000" w:themeColor="text1"/>
+              </w:rPr>
+            </w:pPr>
+            <w:r>
+              <w:rPr>
+                <w:rFonts w:asciiTheme="majorBidi" w:hAnsiTheme="majorBidi" w:cstheme="majorBidi"/>
+                <w:color w:val="000000" w:themeColor="text1"/>
+              </w:rPr>
               <w:t>225 nm</w:t>
             </w:r>
           </w:p>
@@ -1878,8 +1888,36 @@
             <w:tcW w:w="7054" w:type="dxa"/>
           </w:tcPr>
           <w:p>
-            <w:r>
-              <w:t>1.0 mL/min</w:t>
+            <w:pPr>
+              <w:pStyle w:val="ListParagraph"/>
+              <w:spacing w:line="276" w:lineRule="auto"/>
+              <w:ind w:left="0"/>
+              <w:jc w:val="lowKashida"/>
+              <w:rPr>
+                <w:rFonts w:asciiTheme="majorBidi" w:hAnsiTheme="majorBidi" w:cstheme="majorBidi"/>
+                <w:color w:val="000000" w:themeColor="text1"/>
+              </w:rPr>
+            </w:pPr>
+            <w:r>
+              <w:rPr>
+                <w:rFonts w:asciiTheme="majorBidi" w:hAnsiTheme="majorBidi" w:cstheme="majorBidi"/>
+                <w:color w:val="000000" w:themeColor="text1"/>
+              </w:rPr>
+              <w:t>1</w:t>
+            </w:r>
+            <w:r>
+              <w:rPr>
+                <w:rFonts w:asciiTheme="majorBidi" w:hAnsiTheme="majorBidi" w:cstheme="majorBidi"/>
+                <w:color w:val="000000" w:themeColor="text1"/>
+              </w:rPr>
+              <w:t xml:space="preserve">.0 </w:t>
+            </w:r>
+            <w:r>
+              <w:rPr>
+                <w:rFonts w:asciiTheme="majorBidi" w:hAnsiTheme="majorBidi" w:cstheme="majorBidi"/>
+                <w:color w:val="000000" w:themeColor="text1"/>
+              </w:rPr>
+              <w:t>mL/min</w:t>
             </w:r>
           </w:p>
         </w:tc>
@@ -1916,8 +1954,29 @@
             <w:tcW w:w="7054" w:type="dxa"/>
           </w:tcPr>
           <w:p>
-            <w:r>
-              <w:t>5µL</w:t>
+            <w:pPr>
+              <w:pStyle w:val="ListParagraph"/>
+              <w:spacing w:line="276" w:lineRule="auto"/>
+              <w:ind w:left="0"/>
+              <w:jc w:val="lowKashida"/>
+              <w:rPr>
+                <w:rFonts w:asciiTheme="majorBidi" w:hAnsiTheme="majorBidi" w:cstheme="majorBidi"/>
+                <w:color w:val="000000" w:themeColor="text1"/>
+              </w:rPr>
+            </w:pPr>
+            <w:r>
+              <w:rPr>
+                <w:rFonts w:asciiTheme="majorBidi" w:hAnsiTheme="majorBidi" w:cstheme="majorBidi"/>
+                <w:color w:val="000000" w:themeColor="text1"/>
+              </w:rPr>
+              <w:t>5</w:t>
+            </w:r>
+            <w:r>
+              <w:rPr>
+                <w:rFonts w:asciiTheme="majorBidi" w:hAnsiTheme="majorBidi" w:cstheme="majorBidi"/>
+                <w:color w:val="000000" w:themeColor="text1"/>
+              </w:rPr>
+              <w:t>µL</w:t>
             </w:r>
           </w:p>
         </w:tc>
@@ -1957,8 +2016,29 @@
             <w:tcW w:w="7054" w:type="dxa"/>
           </w:tcPr>
           <w:p>
-            <w:r>
-              <w:t>25°C</w:t>
+            <w:pPr>
+              <w:pStyle w:val="ListParagraph"/>
+              <w:spacing w:line="276" w:lineRule="auto"/>
+              <w:ind w:left="0"/>
+              <w:jc w:val="lowKashida"/>
+              <w:rPr>
+                <w:rFonts w:asciiTheme="majorBidi" w:hAnsiTheme="majorBidi" w:cstheme="majorBidi"/>
+                <w:color w:val="000000" w:themeColor="text1"/>
+              </w:rPr>
+            </w:pPr>
+            <w:r>
+              <w:rPr>
+                <w:rFonts w:asciiTheme="majorBidi" w:hAnsiTheme="majorBidi" w:cstheme="majorBidi"/>
+                <w:color w:val="000000" w:themeColor="text1"/>
+              </w:rPr>
+              <w:t>2</w:t>
+            </w:r>
+            <w:r>
+              <w:rPr>
+                <w:rFonts w:asciiTheme="majorBidi" w:hAnsiTheme="majorBidi" w:cstheme="majorBidi"/>
+                <w:color w:val="000000" w:themeColor="text1"/>
+              </w:rPr>
+              <w:t>5°C</w:t>
             </w:r>
           </w:p>
         </w:tc>
@@ -1998,7 +2078,21 @@
             <w:tcW w:w="7054" w:type="dxa"/>
           </w:tcPr>
           <w:p>
-            <w:r>
+            <w:pPr>
+              <w:pStyle w:val="ListParagraph"/>
+              <w:spacing w:line="276" w:lineRule="auto"/>
+              <w:ind w:left="0"/>
+              <w:jc w:val="lowKashida"/>
+              <w:rPr>
+                <w:rFonts w:asciiTheme="majorBidi" w:hAnsiTheme="majorBidi" w:cstheme="majorBidi"/>
+                <w:color w:val="000000" w:themeColor="text1"/>
+              </w:rPr>
+            </w:pPr>
+            <w:r>
+              <w:rPr>
+                <w:rFonts w:asciiTheme="majorBidi" w:hAnsiTheme="majorBidi" w:cstheme="majorBidi"/>
+                <w:color w:val="000000" w:themeColor="text1"/>
+              </w:rPr>
               <w:t>10 min</w:t>
             </w:r>
           </w:p>
@@ -2039,7 +2133,21 @@
             <w:tcW w:w="7054" w:type="dxa"/>
           </w:tcPr>
           <w:p>
-            <w:r>
+            <w:pPr>
+              <w:pStyle w:val="ListParagraph"/>
+              <w:spacing w:line="276" w:lineRule="auto"/>
+              <w:ind w:left="0"/>
+              <w:jc w:val="lowKashida"/>
+              <w:rPr>
+                <w:rFonts w:asciiTheme="majorBidi" w:hAnsiTheme="majorBidi" w:cstheme="majorBidi"/>
+                <w:color w:val="000000" w:themeColor="text1"/>
+              </w:rPr>
+            </w:pPr>
+            <w:r>
+              <w:rPr>
+                <w:rFonts w:asciiTheme="majorBidi" w:hAnsiTheme="majorBidi" w:cstheme="majorBidi"/>
+                <w:color w:val="000000" w:themeColor="text1"/>
+              </w:rPr>
               <w:t>Transfer 2 ml of Ortho phosphoric acid in 1000ml water then filter on 0.45 µm membrane filter.</w:t>
             </w:r>
           </w:p>
@@ -2077,7 +2185,21 @@
             <w:tcW w:w="7054" w:type="dxa"/>
           </w:tcPr>
           <w:p>
-            <w:r>
+            <w:pPr>
+              <w:pStyle w:val="ListParagraph"/>
+              <w:spacing w:line="276" w:lineRule="auto"/>
+              <w:ind w:left="0"/>
+              <w:jc w:val="lowKashida"/>
+              <w:rPr>
+                <w:rFonts w:asciiTheme="majorBidi" w:hAnsiTheme="majorBidi" w:cstheme="majorBidi"/>
+                <w:color w:val="000000" w:themeColor="text1"/>
+              </w:rPr>
+            </w:pPr>
+            <w:r>
+              <w:rPr>
+                <w:rFonts w:asciiTheme="majorBidi" w:hAnsiTheme="majorBidi" w:cstheme="majorBidi"/>
+                <w:color w:val="000000" w:themeColor="text1"/>
+              </w:rPr>
               <w:t>A Filtrated and degassed mixture of Buffer and Acetonitrile in Proportion (60%:40%)</w:t>
             </w:r>
           </w:p>
@@ -2115,7 +2237,21 @@
             <w:tcW w:w="7054" w:type="dxa"/>
           </w:tcPr>
           <w:p>
-            <w:r>
+            <w:pPr>
+              <w:pStyle w:val="ListParagraph"/>
+              <w:spacing w:line="276" w:lineRule="auto"/>
+              <w:ind w:left="0"/>
+              <w:jc w:val="lowKashida"/>
+              <w:rPr>
+                <w:rFonts w:asciiTheme="majorBidi" w:hAnsiTheme="majorBidi" w:cstheme="majorBidi"/>
+                <w:color w:val="000000" w:themeColor="text1"/>
+              </w:rPr>
+            </w:pPr>
+            <w:r>
+              <w:rPr>
+                <w:rFonts w:asciiTheme="majorBidi" w:hAnsiTheme="majorBidi" w:cstheme="majorBidi"/>
+                <w:color w:val="000000" w:themeColor="text1"/>
+              </w:rPr>
               <w:t>0.1% orthophosphoric acid: ACN (70:30).</w:t>
             </w:r>
           </w:p>
@@ -2154,7 +2290,21 @@
             <w:tcW w:w="7054" w:type="dxa"/>
           </w:tcPr>
           <w:p>
-            <w:r>
+            <w:pPr>
+              <w:pStyle w:val="ListParagraph"/>
+              <w:spacing w:line="276" w:lineRule="auto"/>
+              <w:ind w:left="0"/>
+              <w:jc w:val="lowKashida"/>
+              <w:rPr>
+                <w:rFonts w:asciiTheme="majorBidi" w:hAnsiTheme="majorBidi" w:cstheme="majorBidi"/>
+                <w:color w:val="000000" w:themeColor="text1"/>
+              </w:rPr>
+            </w:pPr>
+            <w:r>
+              <w:rPr>
+                <w:rFonts w:asciiTheme="majorBidi" w:hAnsiTheme="majorBidi" w:cstheme="majorBidi"/>
+                <w:color w:val="000000" w:themeColor="text1"/>
+              </w:rPr>
               <w:t>Water: Acetonitrile (50:50)</w:t>
             </w:r>
           </w:p>
@@ -2249,8 +2399,121 @@
             <w:tcW w:w="7020" w:type="dxa"/>
           </w:tcPr>
           <w:p>
-            <w:r>
-              <w:t>Prepare 0.2mg /ml of Empagliflozin , Recommended preparation:Accurately weigh about 10 mg of Empagliflozin working standard into a 50 mL volumetric flask, add 30 ml diluent, sonicate for 10 minutes , allow to cool to room temperature then complete the volume with the same diluent. (C Empagliflozin: 0.2 mg/ml).Prepare the standard in a duplicate preparations</w:t>
+            <w:pPr>
+              <w:pStyle w:val="ListParagraph"/>
+              <w:numPr>
+                <w:ilvl w:val="0"/>
+                <w:numId w:val="23"/>
+              </w:numPr>
+              <w:tabs>
+                <w:tab w:val="left" w:pos="-14"/>
+              </w:tabs>
+              <w:spacing w:line="276" w:lineRule="auto"/>
+              <w:ind w:left="252" w:hanging="270"/>
+              <w:rPr>
+                <w:rFonts w:asciiTheme="majorBidi" w:hAnsiTheme="majorBidi" w:cstheme="majorBidi"/>
+                <w:color w:val="000000" w:themeColor="text1"/>
+              </w:rPr>
+            </w:pPr>
+            <w:r>
+              <w:rPr>
+                <w:rFonts w:asciiTheme="majorBidi" w:hAnsiTheme="majorBidi" w:cstheme="majorBidi"/>
+                <w:color w:val="000000" w:themeColor="text1"/>
+              </w:rPr>
+              <w:t xml:space="preserve">Prepare 0.2mg /ml of </w:t>
+            </w:r>
+            <w:r>
+              <w:rPr>
+                <w:rFonts w:asciiTheme="majorBidi" w:hAnsiTheme="majorBidi" w:cstheme="majorBidi"/>
+                <w:color w:val="7F7F7F" w:themeColor="text1" w:themeTint="80"/>
+              </w:rPr>
+              <w:t xml:space="preserve">Empagliflozin </w:t>
+            </w:r>
+            <w:r>
+              <w:rPr>
+                <w:rFonts w:asciiTheme="majorBidi" w:hAnsiTheme="majorBidi" w:cstheme="majorBidi"/>
+                <w:color w:val="000000" w:themeColor="text1"/>
+              </w:rPr>
+              <w:t>, Recommended preparation:</w:t>
+            </w:r>
+          </w:p>
+          <w:p>
+            <w:pPr>
+              <w:pStyle w:val="ListParagraph"/>
+              <w:numPr>
+                <w:ilvl w:val="0"/>
+                <w:numId w:val="23"/>
+              </w:numPr>
+              <w:tabs>
+                <w:tab w:val="left" w:pos="-14"/>
+              </w:tabs>
+              <w:spacing w:line="276" w:lineRule="auto"/>
+              <w:ind w:left="252" w:hanging="270"/>
+              <w:rPr>
+                <w:rFonts w:asciiTheme="majorBidi" w:hAnsiTheme="majorBidi" w:cstheme="majorBidi"/>
+                <w:color w:val="000000" w:themeColor="text1"/>
+              </w:rPr>
+            </w:pPr>
+            <w:r>
+              <w:rPr>
+                <w:rFonts w:asciiTheme="majorBidi" w:hAnsiTheme="majorBidi" w:cstheme="majorBidi"/>
+                <w:color w:val="000000" w:themeColor="text1"/>
+              </w:rPr>
+              <w:t>Accurately weigh about 10 mg of Empagliflozin working standard into a 50 mL volumetric fla</w:t>
+            </w:r>
+            <w:r>
+              <w:rPr>
+                <w:rFonts w:asciiTheme="majorBidi" w:hAnsiTheme="majorBidi" w:cstheme="majorBidi"/>
+                <w:color w:val="000000" w:themeColor="text1"/>
+              </w:rPr>
+              <w:t xml:space="preserve">sk, add 30 ml diluent, sonicate for 10 minutes </w:t>
+            </w:r>
+            <w:r>
+              <w:rPr>
+                <w:rFonts w:asciiTheme="majorBidi" w:hAnsiTheme="majorBidi" w:cstheme="majorBidi"/>
+                <w:color w:val="000000" w:themeColor="text1"/>
+              </w:rPr>
+              <w:t xml:space="preserve">, allow to cool to room temperature then complete the volume with the same diluent. (C </w:t>
+            </w:r>
+            <w:r>
+              <w:rPr>
+                <w:rFonts w:asciiTheme="majorBidi" w:hAnsiTheme="majorBidi" w:cstheme="majorBidi"/>
+                <w:color w:val="000000" w:themeColor="text1"/>
+                <w:vertAlign w:val="subscript"/>
+              </w:rPr>
+              <w:t>Empagliflozin</w:t>
+            </w:r>
+            <w:r>
+              <w:rPr>
+                <w:rFonts w:asciiTheme="majorBidi" w:hAnsiTheme="majorBidi" w:cstheme="majorBidi"/>
+                <w:color w:val="000000" w:themeColor="text1"/>
+              </w:rPr>
+              <w:t>: 0.2 mg/ml).</w:t>
+            </w:r>
+          </w:p>
+          <w:p>
+            <w:pPr>
+              <w:pStyle w:val="ListParagraph"/>
+              <w:numPr>
+                <w:ilvl w:val="0"/>
+                <w:numId w:val="23"/>
+              </w:numPr>
+              <w:tabs>
+                <w:tab w:val="left" w:pos="-14"/>
+              </w:tabs>
+              <w:spacing w:line="276" w:lineRule="auto"/>
+              <w:ind w:left="252" w:hanging="270"/>
+              <w:rPr>
+                <w:rFonts w:asciiTheme="majorBidi" w:hAnsiTheme="majorBidi" w:cstheme="majorBidi"/>
+                <w:color w:val="000000" w:themeColor="text1"/>
+              </w:rPr>
+            </w:pPr>
+            <w:r>
+              <w:rPr>
+                <w:rFonts w:asciiTheme="majorBidi" w:hAnsiTheme="majorBidi" w:cstheme="majorBidi"/>
+                <w:color w:val="000000" w:themeColor="text1"/>
+              </w:rPr>
+              <w:t>Prepare the standard in a duplicate preparations</w:t>
             </w:r>
           </w:p>
         </w:tc>
@@ -2290,8 +2553,271 @@
             <w:tcW w:w="7020" w:type="dxa"/>
           </w:tcPr>
           <w:p>
-            <w:r>
-              <w:t>For Empagliflozin 10 mg F.C.T, Recommended preparation:Transfer 5 whole tablets into 250 ml volumetric flask. Add 150 ml diluent. Shake at 200 rpm for 10 min, Sonicate for about 10 minutes with intermittent shaking. Allow to cool to room temperature then complete the volume with the same diluent. Filter the solution through a 0.45 μ PTFE filter.For Empagliflozin 25 mg F.C.T, Recommended preparation:Transfer 4 whole tablets into 200 ml volumetric flask. Add 150 ml diluent. Shake at 200 rpm for 10 min, Sonicate for about 10 minutes with intermittent shaking.  Allow to cool to room temperature then complete the volume with the same diluent, further dilute 10 ml into 25 ml volumetric flask, dissolve in and dilute to volume with diluent. Filter the solution through a 0.45 μ PTFE Prepare the Test solution in a duplicate preparations(C Empagliflozin: 0.2mg/ml)</w:t>
+            <w:pPr>
+              <w:pStyle w:val="ListParagraph"/>
+              <w:numPr>
+                <w:ilvl w:val="0"/>
+                <w:numId w:val="23"/>
+              </w:numPr>
+              <w:tabs>
+                <w:tab w:val="left" w:pos="-14"/>
+              </w:tabs>
+              <w:spacing w:line="276" w:lineRule="auto"/>
+              <w:ind w:left="252" w:hanging="270"/>
+              <w:rPr>
+                <w:rFonts w:asciiTheme="majorBidi" w:hAnsiTheme="majorBidi" w:cstheme="majorBidi"/>
+                <w:color w:val="000000" w:themeColor="text1"/>
+                <w:u w:val="single"/>
+              </w:rPr>
+            </w:pPr>
+            <w:r>
+              <w:rPr>
+                <w:rFonts w:asciiTheme="majorBidi" w:hAnsiTheme="majorBidi" w:cstheme="majorBidi"/>
+                <w:color w:val="000000" w:themeColor="text1"/>
+                <w:u w:val="single"/>
+              </w:rPr>
+              <w:t>For Empagliflozin 10 mg F.C.T</w:t>
+            </w:r>
+            <w:r>
+              <w:rPr>
+                <w:rFonts w:asciiTheme="majorBidi" w:hAnsiTheme="majorBidi" w:cstheme="majorBidi"/>
+                <w:color w:val="000000" w:themeColor="text1"/>
+                <w:u w:val="single"/>
+              </w:rPr>
+              <w:t>, Recommended preparation:</w:t>
+            </w:r>
+          </w:p>
+          <w:p>
+            <w:pPr>
+              <w:pStyle w:val="ListParagraph"/>
+              <w:numPr>
+                <w:ilvl w:val="0"/>
+                <w:numId w:val="23"/>
+              </w:numPr>
+              <w:tabs>
+                <w:tab w:val="left" w:pos="-14"/>
+              </w:tabs>
+              <w:spacing w:line="276" w:lineRule="auto"/>
+              <w:ind w:left="252" w:hanging="270"/>
+              <w:rPr>
+                <w:rFonts w:asciiTheme="majorBidi" w:hAnsiTheme="majorBidi" w:cstheme="majorBidi"/>
+                <w:color w:val="000000" w:themeColor="text1"/>
+              </w:rPr>
+            </w:pPr>
+            <w:r>
+              <w:rPr>
+                <w:rFonts w:asciiTheme="majorBidi" w:hAnsiTheme="majorBidi" w:cstheme="majorBidi"/>
+                <w:color w:val="000000" w:themeColor="text1"/>
+              </w:rPr>
+              <w:t xml:space="preserve">Transfer 5 </w:t>
+            </w:r>
+            <w:r>
+              <w:rPr>
+                <w:rFonts w:asciiTheme="majorBidi" w:hAnsiTheme="majorBidi" w:cstheme="majorBidi"/>
+                <w:color w:val="000000" w:themeColor="text1"/>
+              </w:rPr>
+              <w:t xml:space="preserve">whole </w:t>
+            </w:r>
+            <w:r>
+              <w:rPr>
+                <w:rFonts w:asciiTheme="majorBidi" w:hAnsiTheme="majorBidi" w:cstheme="majorBidi"/>
+                <w:color w:val="000000" w:themeColor="text1"/>
+              </w:rPr>
+              <w:t>tablets into 250 ml volumetric flask. Add 150 ml diluent. Shake at 200 rpm for 10 min, Sonicate for about 10 minutes with intermittent</w:t>
+            </w:r>
+            <w:r>
+              <w:rPr>
+                <w:rFonts w:asciiTheme="majorBidi" w:hAnsiTheme="majorBidi" w:cstheme="majorBidi"/>
+                <w:color w:val="000000" w:themeColor="text1"/>
+              </w:rPr>
+              <w:t xml:space="preserve"> shaking. Allow</w:t>
+            </w:r>
+            <w:r>
+              <w:rPr>
+                <w:rFonts w:asciiTheme="majorBidi" w:hAnsiTheme="majorBidi" w:cstheme="majorBidi"/>
+                <w:color w:val="000000" w:themeColor="text1"/>
+              </w:rPr>
+              <w:t xml:space="preserve"> to cool to room temperature then complete the</w:t>
+            </w:r>
+            <w:r>
+              <w:rPr>
+                <w:rFonts w:asciiTheme="majorBidi" w:hAnsiTheme="majorBidi" w:cstheme="majorBidi"/>
+                <w:color w:val="000000" w:themeColor="text1"/>
+              </w:rPr>
+              <w:t xml:space="preserve"> volume with the same diluent. Filter</w:t>
+            </w:r>
+            <w:r>
+              <w:rPr>
+                <w:rFonts w:asciiTheme="majorBidi" w:hAnsiTheme="majorBidi" w:cstheme="majorBidi"/>
+                <w:color w:val="000000" w:themeColor="text1"/>
+              </w:rPr>
+              <w:t xml:space="preserve"> the soluti</w:t>
+            </w:r>
+            <w:r>
+              <w:rPr>
+                <w:rFonts w:asciiTheme="majorBidi" w:hAnsiTheme="majorBidi" w:cstheme="majorBidi"/>
+                <w:color w:val="000000" w:themeColor="text1"/>
+              </w:rPr>
+              <w:t>on through a 0.45 μ PTFE filter.</w:t>
+            </w:r>
+          </w:p>
+          <w:p>
+            <w:pPr>
+              <w:pStyle w:val="ListParagraph"/>
+              <w:numPr>
+                <w:ilvl w:val="0"/>
+                <w:numId w:val="23"/>
+              </w:numPr>
+              <w:tabs>
+                <w:tab w:val="left" w:pos="-14"/>
+              </w:tabs>
+              <w:spacing w:line="276" w:lineRule="auto"/>
+              <w:ind w:left="252" w:hanging="270"/>
+              <w:rPr>
+                <w:rFonts w:asciiTheme="majorBidi" w:hAnsiTheme="majorBidi" w:cstheme="majorBidi"/>
+                <w:color w:val="000000" w:themeColor="text1"/>
+                <w:u w:val="single"/>
+              </w:rPr>
+            </w:pPr>
+            <w:r>
+              <w:rPr>
+                <w:rFonts w:asciiTheme="majorBidi" w:hAnsiTheme="majorBidi" w:cstheme="majorBidi"/>
+                <w:color w:val="000000" w:themeColor="text1"/>
+                <w:u w:val="single"/>
+              </w:rPr>
+              <w:t>For Empagliflozin 25 mg F.C.T, Recommended preparation:</w:t>
+            </w:r>
+          </w:p>
+          <w:p>
+            <w:pPr>
+              <w:pStyle w:val="ListParagraph"/>
+              <w:numPr>
+                <w:ilvl w:val="0"/>
+                <w:numId w:val="23"/>
+              </w:numPr>
+              <w:tabs>
+                <w:tab w:val="left" w:pos="-14"/>
+              </w:tabs>
+              <w:spacing w:line="276" w:lineRule="auto"/>
+              <w:ind w:left="252" w:hanging="270"/>
+              <w:rPr>
+                <w:rFonts w:asciiTheme="majorHAnsi" w:hAnsiTheme="majorHAnsi" w:cstheme="majorBidi"/>
+                <w:color w:val="000000"/>
+                <w:sz w:val="20"/>
+                <w:szCs w:val="20"/>
+              </w:rPr>
+            </w:pPr>
+            <w:r>
+              <w:rPr>
+                <w:rFonts w:asciiTheme="majorBidi" w:hAnsiTheme="majorBidi" w:cstheme="majorBidi"/>
+                <w:color w:val="000000" w:themeColor="text1"/>
+              </w:rPr>
+              <w:lastRenderedPageBreak/>
+              <w:t>Transfer</w:t>
+            </w:r>
+            <w:r>
+              <w:rPr>
+                <w:rFonts w:asciiTheme="majorBidi" w:hAnsiTheme="majorBidi" w:cstheme="majorBidi"/>
+                <w:color w:val="000000"/>
+              </w:rPr>
+              <w:t xml:space="preserve"> 4 </w:t>
+            </w:r>
+            <w:r>
+              <w:rPr>
+                <w:rFonts w:asciiTheme="majorBidi" w:hAnsiTheme="majorBidi" w:cstheme="majorBidi"/>
+                <w:color w:val="000000" w:themeColor="text1"/>
+              </w:rPr>
+              <w:t xml:space="preserve">whole </w:t>
+            </w:r>
+            <w:r>
+              <w:rPr>
+                <w:rFonts w:asciiTheme="majorBidi" w:hAnsiTheme="majorBidi" w:cstheme="majorBidi"/>
+                <w:color w:val="000000"/>
+              </w:rPr>
+              <w:t xml:space="preserve">tablets into 200 ml volumetric flask. Add 150 ml diluent. Shake at 200 rpm for 10 min, Sonicate for about 10 minutes with intermittent shaking.  Allow to cool to room temperature then complete the volume with the same diluent, further dilute 10 ml into 25 ml volumetric flask, dissolve in and dilute to volume with diluent. Filter the solution through a 0.45 μ PTFE </w:t>
+            </w:r>
+          </w:p>
+          <w:p>
+            <w:pPr>
+              <w:pStyle w:val="ListParagraph"/>
+              <w:numPr>
+                <w:ilvl w:val="0"/>
+                <w:numId w:val="23"/>
+              </w:numPr>
+              <w:tabs>
+                <w:tab w:val="left" w:pos="-14"/>
+              </w:tabs>
+              <w:spacing w:line="276" w:lineRule="auto"/>
+              <w:ind w:left="252" w:hanging="270"/>
+              <w:rPr>
+                <w:rFonts w:asciiTheme="majorHAnsi" w:hAnsiTheme="majorHAnsi" w:cstheme="majorBidi"/>
+                <w:color w:val="000000"/>
+                <w:sz w:val="20"/>
+                <w:szCs w:val="20"/>
+              </w:rPr>
+            </w:pPr>
+            <w:r>
+              <w:rPr>
+                <w:rFonts w:asciiTheme="majorBidi" w:hAnsiTheme="majorBidi" w:cstheme="majorBidi"/>
+                <w:color w:val="000000" w:themeColor="text1"/>
+              </w:rPr>
+              <w:t>Prepare the Test solution in a duplicate preparations</w:t>
+            </w:r>
+          </w:p>
+          <w:p>
+            <w:pPr>
+              <w:pStyle w:val="ListParagraph"/>
+              <w:numPr>
+                <w:ilvl w:val="0"/>
+                <w:numId w:val="23"/>
+              </w:numPr>
+              <w:tabs>
+                <w:tab w:val="left" w:pos="-14"/>
+              </w:tabs>
+              <w:spacing w:line="276" w:lineRule="auto"/>
+              <w:ind w:left="252" w:hanging="270"/>
+              <w:rPr>
+                <w:rFonts w:asciiTheme="majorHAnsi" w:hAnsiTheme="majorHAnsi" w:cstheme="majorBidi"/>
+                <w:color w:val="000000"/>
+                <w:sz w:val="20"/>
+                <w:szCs w:val="20"/>
+              </w:rPr>
+            </w:pPr>
+            <w:r>
+              <w:rPr>
+                <w:rFonts w:asciiTheme="majorBidi" w:hAnsiTheme="majorBidi" w:cstheme="majorBidi"/>
+                <w:color w:val="000000"/>
+              </w:rPr>
+              <w:t xml:space="preserve">(C </w:t>
+            </w:r>
+            <w:r>
+              <w:rPr>
+                <w:rFonts w:asciiTheme="majorBidi" w:hAnsiTheme="majorBidi" w:cstheme="majorBidi"/>
+                <w:color w:val="000000"/>
+                <w:vertAlign w:val="subscript"/>
+              </w:rPr>
+              <w:t>Empagliflozin</w:t>
+            </w:r>
+            <w:r>
+              <w:rPr>
+                <w:rFonts w:asciiTheme="majorBidi" w:hAnsiTheme="majorBidi" w:cstheme="majorBidi"/>
+                <w:color w:val="000000"/>
+              </w:rPr>
+              <w:t>: 0.</w:t>
+            </w:r>
+            <w:r>
+              <w:rPr>
+                <w:rFonts w:asciiTheme="majorBidi" w:hAnsiTheme="majorBidi" w:cstheme="majorBidi"/>
+                <w:color w:val="000000"/>
+              </w:rPr>
+              <w:t>2</w:t>
+            </w:r>
+            <w:r>
+              <w:rPr>
+                <w:rFonts w:asciiTheme="majorBidi" w:hAnsiTheme="majorBidi" w:cstheme="majorBidi"/>
+                <w:color w:val="000000"/>
+              </w:rPr>
+              <w:t>mg/ml)</w:t>
             </w:r>
           </w:p>
         </w:tc>
@@ -2990,7 +3516,7 @@
                 <w:color w:val="000000" w:themeColor="text1"/>
                 <w:highlight w:val="yellow"/>
               </w:rPr>
-              <w:t>The similarity of 2 standard preparations between 98.0-102%.</w:t>
+              <w:t>The similarity of 2 standard preparations between 98.0-102%</w:t>
             </w:r>
             <w:r>
               <w:rPr>
@@ -3028,7 +3554,7 @@
                 <w:color w:val="000000" w:themeColor="text1"/>
                 <w:highlight w:val="yellow"/>
               </w:rPr>
-              <w:t>The RSD:  NMT 2.0% (Peak area and retention time), Standard solution.</w:t>
+              <w:t>The RSD:  NMT 2.0% (Peak area and retention time</w:t>
             </w:r>
             <w:r>
               <w:rPr>
@@ -3066,7 +3592,7 @@
                 <w:color w:val="000000" w:themeColor="text1"/>
                 <w:highlight w:val="yellow"/>
               </w:rPr>
-              <w:t>Tailing factor: NMT 2.0%, Standard solution.</w:t>
+              <w:t>Tailing factor: NMT 2.0%</w:t>
             </w:r>
             <w:r>
               <w:rPr>
@@ -3104,7 +3630,7 @@
                 <w:color w:val="000000" w:themeColor="text1"/>
                 <w:highlight w:val="yellow"/>
               </w:rPr>
-              <w:t>Number of theoretical Plate Count: NLT 2000, Standard solution.</w:t>
+              <w:t xml:space="preserve">Number of theoretical Plate Count: NLT </w:t>
             </w:r>
             <w:r>
               <w:rPr>
@@ -14052,7 +14578,7 @@
           <w:color w:val="000000" w:themeColor="text1"/>
           <w:highlight w:val="yellow"/>
         </w:rPr>
-        <w:t>Orthophosphoric acid 85%                                           (Analytical grade)</w:t>
+        <w:t>Orthophosphoric acid 85%</w:t>
       </w:r>
       <w:r>
         <w:rPr>
@@ -14223,7 +14749,7 @@
           <w:rFonts w:asciiTheme="majorBidi" w:hAnsiTheme="majorBidi" w:cstheme="majorBidi"/>
           <w:color w:val="000000" w:themeColor="text1"/>
         </w:rPr>
-        <w:t>Batch number: 1-PQY-173-1</w:t>
+        <w:t>Batch number:</w:t>
       </w:r>
       <w:r>
         <w:rPr>

</xml_diff>

<commit_message>
Normal Replacment Working , Now Missing the Variable Replacment
</commit_message>
<xml_diff>
--- a/DoucmentManagmentSys/wwwroot/Templates/Assay Method Validation Protocol3.docx
+++ b/DoucmentManagmentSys/wwwroot/Templates/Assay Method Validation Protocol3.docx
@@ -180,7 +180,7 @@
                 <w:b/>
                 <w:sz w:val="32"/>
               </w:rPr>
-              <w:t>Centrum</w:t>
+              <w:t>Kataflam</w:t>
             </w:r>
             <w:r>
               <w:rPr>
@@ -3529,7 +3529,7 @@
         <w:t>Suitability Criteria</w:t>
       </w:r>
     </w:p>
-    <w:tbl p40:ReplaceMe="5">
+    <w:tbl xmlns:p3="http://DMSNamespace" p3:ReplaceMe="5">
       <w:tblPr>
         <w:tblStyle w:val="TableGrid"/>
         <w:tblpPr w:leftFromText="180" w:rightFromText="180" w:vertAnchor="text" w:horzAnchor="margin" w:tblpX="648" w:tblpY="3"/>
@@ -3539,181 +3539,49 @@
       <w:tblGrid>
         <w:gridCol w:w="9378"/>
       </w:tblGrid>
-      <w:tr>
+      <w:tr xmlns:w14="http://schemas.microsoft.com/office/word/2010/wordml">
         <w:tc>
           <w:tcPr>
             <w:tcW w:w="9378" w:type="dxa"/>
           </w:tcPr>
-          <w:tbl xmlns:p3="http://DMSNamespace" p3:ReplaceMe="5">
-            <w:tblPr>
-              <w:tblStyle w:val="TableGrid"/>
-              <w:tblpPr w:leftFromText="180" w:rightFromText="180" w:vertAnchor="text" w:horzAnchor="margin" w:tblpX="648" w:tblpY="3"/>
-              <w:tblW w:w="9378" w:type="dxa"/>
-              <w:tblLook w:val="04A0" w:firstRow="1" w:lastRow="0" w:firstColumn="1" w:lastColumn="0" w:noHBand="0" w:noVBand="1"/>
-            </w:tblPr>
-            <w:tblGrid>
-              <w:gridCol w:w="9378"/>
-            </w:tblGrid>
-            <w:tr xmlns:w14="http://schemas.microsoft.com/office/word/2010/wordml">
-              <w:tc>
-                <w:tcPr>
-                  <w:tcW w:w="9378" w:type="dxa"/>
-                </w:tcPr>
-                <w:p xmlns:p44="http://DMSNamespace" p44:ReplaceMe="5">
-                  <w:pPr>
-                    <w:pStyle w:val="ListParagraph"/>
-                    <w:numPr>
-                      <w:ilvl w:val="0"/>
-                      <w:numId w:val="18"/>
-                    </w:numPr>
-                    <w:tabs>
-                      <w:tab w:val="left" w:pos="720"/>
-                      <w:tab w:val="left" w:pos="3600"/>
-                      <w:tab w:val="left" w:pos="3960"/>
-                    </w:tabs>
-                    <w:spacing w:line="276" w:lineRule="auto"/>
-                    <w:ind w:left="180" w:hanging="144"/>
-                    <w:jc w:val="both"/>
-                    <w:rPr>
-                      <w:rFonts w:asciiTheme="majorBidi" w:hAnsiTheme="majorBidi" w:cstheme="majorBidi"/>
-                      <w:color w:val="000000" w:themeColor="text1"/>
-                      <w:highlight w:val="yellow"/>
-                    </w:rPr>
-                  </w:pPr>
-                  <w:r>
-                    <w:rPr>
-                      <w:rFonts w:asciiTheme="majorBidi" w:hAnsiTheme="majorBidi" w:cstheme="majorBidi"/>
-                      <w:color w:val="000000" w:themeColor="text1"/>
-                      <w:highlight w:val="yellow"/>
-                    </w:rPr>
-                    <w:t>The similarity of 2 standard preparations between 98.0-102%</w:t>
-                  </w:r>
-                  <w:r>
-                    <w:rPr>
-                      <w:rFonts w:asciiTheme="majorBidi" w:hAnsiTheme="majorBidi" w:cstheme="majorBidi"/>
-                      <w:color w:val="000000" w:themeColor="text1"/>
-                      <w:highlight w:val="yellow"/>
-                    </w:rPr>
-                    <w:t>.</w:t>
-                  </w:r>
-                </w:p>
-                <w:p xmlns:p44="http://DMSNamespace" p44:ReplaceMe="6">
-                  <w:pPr>
-                    <w:pStyle w:val="ListParagraph"/>
-                    <w:numPr>
-                      <w:ilvl w:val="0"/>
-                      <w:numId w:val="18"/>
-                    </w:numPr>
-                    <w:tabs>
-                      <w:tab w:val="left" w:pos="720"/>
-                      <w:tab w:val="left" w:pos="3600"/>
-                      <w:tab w:val="left" w:pos="3960"/>
-                    </w:tabs>
-                    <w:spacing w:line="276" w:lineRule="auto"/>
-                    <w:ind w:left="180" w:hanging="144"/>
-                    <w:jc w:val="both"/>
-                    <w:rPr>
-                      <w:rFonts w:asciiTheme="majorBidi" w:hAnsiTheme="majorBidi" w:cstheme="majorBidi"/>
-                      <w:color w:val="000000" w:themeColor="text1"/>
-                      <w:highlight w:val="yellow"/>
-                    </w:rPr>
-                  </w:pPr>
-                  <w:r>
-                    <w:rPr>
-                      <w:rFonts w:asciiTheme="majorBidi" w:hAnsiTheme="majorBidi" w:cstheme="majorBidi"/>
-                      <w:color w:val="000000" w:themeColor="text1"/>
-                      <w:highlight w:val="yellow"/>
-                    </w:rPr>
-                    <w:t>The RSD:  NMT 2.0% (Peak area and retention time</w:t>
-                  </w:r>
-                  <w:r>
-                    <w:rPr>
-                      <w:rFonts w:asciiTheme="majorBidi" w:hAnsiTheme="majorBidi" w:cstheme="majorBidi"/>
-                      <w:color w:val="000000" w:themeColor="text1"/>
-                      <w:highlight w:val="yellow"/>
-                    </w:rPr>
-                    <w:t>), Standard solution.</w:t>
-                  </w:r>
-                </w:p>
-                <w:p xmlns:p44="http://DMSNamespace" p44:ReplaceMe="7">
-                  <w:pPr>
-                    <w:pStyle w:val="ListParagraph"/>
-                    <w:numPr>
-                      <w:ilvl w:val="0"/>
-                      <w:numId w:val="18"/>
-                    </w:numPr>
-                    <w:tabs>
-                      <w:tab w:val="left" w:pos="720"/>
-                      <w:tab w:val="left" w:pos="3600"/>
-                      <w:tab w:val="left" w:pos="3960"/>
-                    </w:tabs>
-                    <w:spacing w:line="276" w:lineRule="auto"/>
-                    <w:ind w:left="180" w:hanging="144"/>
-                    <w:jc w:val="both"/>
-                    <w:rPr>
-                      <w:rFonts w:asciiTheme="majorBidi" w:hAnsiTheme="majorBidi" w:cstheme="majorBidi"/>
-                      <w:color w:val="000000" w:themeColor="text1"/>
-                      <w:highlight w:val="yellow"/>
-                    </w:rPr>
-                  </w:pPr>
-                  <w:r>
-                    <w:rPr>
-                      <w:rFonts w:asciiTheme="majorBidi" w:hAnsiTheme="majorBidi" w:cstheme="majorBidi"/>
-                      <w:color w:val="000000" w:themeColor="text1"/>
-                      <w:highlight w:val="yellow"/>
-                    </w:rPr>
-                    <w:t>Tailing factor: NMT 2.0%</w:t>
-                  </w:r>
-                  <w:r>
-                    <w:rPr>
-                      <w:rFonts w:asciiTheme="majorBidi" w:hAnsiTheme="majorBidi" w:cstheme="majorBidi"/>
-                      <w:color w:val="000000" w:themeColor="text1"/>
-                      <w:highlight w:val="yellow"/>
-                    </w:rPr>
-                    <w:t>, Standard solution.</w:t>
-                  </w:r>
-                </w:p>
-                <w:p xmlns:p44="http://DMSNamespace" p44:ReplaceMe="8">
-                  <w:pPr>
-                    <w:pStyle w:val="ListParagraph"/>
-                    <w:numPr>
-                      <w:ilvl w:val="0"/>
-                      <w:numId w:val="18"/>
-                    </w:numPr>
-                    <w:tabs>
-                      <w:tab w:val="left" w:pos="720"/>
-                      <w:tab w:val="left" w:pos="3600"/>
-                      <w:tab w:val="left" w:pos="3960"/>
-                    </w:tabs>
-                    <w:spacing w:line="276" w:lineRule="auto"/>
-                    <w:ind w:left="180" w:hanging="144"/>
-                    <w:jc w:val="both"/>
-                    <w:rPr>
-                      <w:rFonts w:asciiTheme="majorBidi" w:hAnsiTheme="majorBidi" w:cstheme="majorBidi"/>
-                      <w:color w:val="000000" w:themeColor="text1"/>
-                      <w:highlight w:val="yellow"/>
-                    </w:rPr>
-                  </w:pPr>
-                  <w:r>
-                    <w:rPr>
-                      <w:rFonts w:asciiTheme="majorBidi" w:hAnsiTheme="majorBidi" w:cstheme="majorBidi"/>
-                      <w:color w:val="000000" w:themeColor="text1"/>
-                      <w:highlight w:val="yellow"/>
-                    </w:rPr>
-                    <w:t xml:space="preserve">Number of theoretical Plate Count: NLT </w:t>
-                  </w:r>
-                  <w:r>
-                    <w:rPr>
-                      <w:rFonts w:asciiTheme="majorBidi" w:hAnsiTheme="majorBidi" w:cstheme="majorBidi"/>
-                      <w:color w:val="000000" w:themeColor="text1"/>
-                      <w:highlight w:val="yellow"/>
-                    </w:rPr>
-                    <w:t>2000, Standard solution.</w:t>
-                  </w:r>
-                </w:p>
-              </w:tc>
-            </w:tr>
-          </w:tbl>
+          <w:p xmlns:p44="http://DMSNamespace" p44:ReplaceMe="5">
+            <w:pPr>
+              <w:pStyle w:val="ListParagraph"/>
+              <w:numPr>
+                <w:ilvl w:val="0"/>
+                <w:numId w:val="18"/>
+              </w:numPr>
+              <w:tabs>
+                <w:tab w:val="left" w:pos="720"/>
+                <w:tab w:val="left" w:pos="3600"/>
+                <w:tab w:val="left" w:pos="3960"/>
+              </w:tabs>
+              <w:spacing w:line="276" w:lineRule="auto"/>
+              <w:ind w:left="180" w:hanging="144"/>
+              <w:jc w:val="both"/>
+              <w:rPr>
+                <w:rFonts w:asciiTheme="majorBidi" w:hAnsiTheme="majorBidi" w:cstheme="majorBidi"/>
+                <w:color w:val="000000" w:themeColor="text1"/>
+                <w:highlight w:val="yellow"/>
+              </w:rPr>
+            </w:pPr>
+            <w:r>
+              <w:rPr>
+                <w:rFonts w:asciiTheme="majorBidi" w:hAnsiTheme="majorBidi" w:cstheme="majorBidi"/>
+                <w:color w:val="000000" w:themeColor="text1"/>
+                <w:highlight w:val="yellow"/>
+              </w:rPr>
+              <w:t>The similarity of 2 standard preparations between 98.0-102%</w:t>
+            </w:r>
+            <w:r>
+              <w:rPr>
+                <w:rFonts w:asciiTheme="majorBidi" w:hAnsiTheme="majorBidi" w:cstheme="majorBidi"/>
+                <w:color w:val="000000" w:themeColor="text1"/>
+                <w:highlight w:val="yellow"/>
+              </w:rPr>
+              <w:t>.</w:t>
+            </w:r>
+          </w:p>
           <w:p xmlns:p44="http://DMSNamespace" p44:ReplaceMe="6">
             <w:pPr>
               <w:pStyle w:val="ListParagraph"/>
@@ -11881,7 +11749,45 @@
         <w:t xml:space="preserve"> Used</w:t>
       </w:r>
     </w:p>
-    <w:p xmlns:p40="http://DMSNamespace" p40:ReplaceMe="6">
+    <w:p xmlns:p44="http://DMSNamespace" p44:ReplaceMe="6">
+      <w:pPr>
+        <w:pStyle w:val="ListParagraph"/>
+        <w:numPr>
+          <w:ilvl w:val="0"/>
+          <w:numId w:val="18"/>
+        </w:numPr>
+        <w:tabs>
+          <w:tab w:val="left" w:pos="720"/>
+          <w:tab w:val="left" w:pos="3600"/>
+          <w:tab w:val="left" w:pos="3960"/>
+        </w:tabs>
+        <w:spacing w:line="276" w:lineRule="auto"/>
+        <w:ind w:left="180" w:hanging="144"/>
+        <w:jc w:val="both"/>
+        <w:rPr>
+          <w:rFonts w:asciiTheme="majorBidi" w:hAnsiTheme="majorBidi" w:cstheme="majorBidi"/>
+          <w:color w:val="000000" w:themeColor="text1"/>
+          <w:highlight w:val="yellow"/>
+        </w:rPr>
+      </w:pPr>
+      <w:r>
+        <w:rPr>
+          <w:rFonts w:asciiTheme="majorBidi" w:hAnsiTheme="majorBidi" w:cstheme="majorBidi"/>
+          <w:color w:val="000000" w:themeColor="text1"/>
+          <w:highlight w:val="yellow"/>
+        </w:rPr>
+        <w:t>The RSD:  NMT 2.0% (Peak area and retention time</w:t>
+      </w:r>
+      <w:r>
+        <w:rPr>
+          <w:rFonts w:asciiTheme="majorBidi" w:hAnsiTheme="majorBidi" w:cstheme="majorBidi"/>
+          <w:color w:val="000000" w:themeColor="text1"/>
+          <w:highlight w:val="yellow"/>
+        </w:rPr>
+        <w:t>), Standard solution.</w:t>
+      </w:r>
+    </w:p>
+    <w:p>
       <w:pPr>
         <w:pStyle w:val="ListParagraph"/>
         <w:numPr>
@@ -11896,80 +11802,31 @@
           <w:highlight w:val="yellow"/>
         </w:rPr>
       </w:pPr>
-      <w:bookmarkStart w:name="_Hlk26089880" w:id="43"/>
       <w:r>
         <w:rPr>
           <w:rFonts w:asciiTheme="majorBidi" w:hAnsiTheme="majorBidi" w:cstheme="majorBidi"/>
           <w:color w:val="000000" w:themeColor="text1"/>
           <w:highlight w:val="yellow"/>
         </w:rPr>
-        <w:t>Orthophosphoric acid 85%</w:t>
-      </w:r>
+        <w:t xml:space="preserve">Acetonitrile                                                                </w:t>
+      </w:r>
+      <w:proofErr w:type="gramStart"/>
       <w:r>
         <w:rPr>
           <w:rFonts w:asciiTheme="majorBidi" w:hAnsiTheme="majorBidi" w:cstheme="majorBidi"/>
           <w:color w:val="000000" w:themeColor="text1"/>
           <w:highlight w:val="yellow"/>
         </w:rPr>
-        <w:t xml:space="preserve">   </w:t>
-      </w:r>
+        <w:t xml:space="preserve">   (</w:t>
+      </w:r>
+      <w:proofErr w:type="gramEnd"/>
       <w:r>
         <w:rPr>
           <w:rFonts w:asciiTheme="majorBidi" w:hAnsiTheme="majorBidi" w:cstheme="majorBidi"/>
           <w:color w:val="000000" w:themeColor="text1"/>
           <w:highlight w:val="yellow"/>
         </w:rPr>
-        <w:t xml:space="preserve">                    </w:t>
-      </w:r>
-      <w:r>
-        <w:rPr>
-          <w:rFonts w:asciiTheme="majorBidi" w:hAnsiTheme="majorBidi" w:cstheme="majorBidi"/>
-          <w:color w:val="000000" w:themeColor="text1"/>
-          <w:highlight w:val="yellow"/>
-        </w:rPr>
-        <w:t xml:space="preserve"> </w:t>
-      </w:r>
-      <w:r>
-        <w:rPr>
-          <w:rFonts w:asciiTheme="majorBidi" w:hAnsiTheme="majorBidi" w:cstheme="majorBidi"/>
-          <w:color w:val="000000" w:themeColor="text1"/>
-          <w:highlight w:val="yellow"/>
-        </w:rPr>
-        <w:t xml:space="preserve">                </w:t>
-      </w:r>
-      <w:proofErr w:type="gramStart"/>
-      <w:r>
-        <w:rPr>
-          <w:rFonts w:asciiTheme="majorBidi" w:hAnsiTheme="majorBidi" w:cstheme="majorBidi"/>
-          <w:color w:val="000000" w:themeColor="text1"/>
-          <w:highlight w:val="yellow"/>
-        </w:rPr>
-        <w:t xml:space="preserve">   </w:t>
-      </w:r>
-      <w:r>
-        <w:rPr>
-          <w:rFonts w:asciiTheme="majorBidi" w:hAnsiTheme="majorBidi" w:cstheme="majorBidi"/>
-          <w:color w:val="000000" w:themeColor="text1"/>
-          <w:highlight w:val="yellow"/>
-        </w:rPr>
-        <w:t>(</w:t>
-      </w:r>
-      <w:proofErr w:type="gramEnd"/>
-      <w:r>
-        <w:rPr>
-          <w:rFonts w:asciiTheme="majorBidi" w:hAnsiTheme="majorBidi" w:cstheme="majorBidi"/>
-          <w:color w:val="000000" w:themeColor="text1"/>
-          <w:highlight w:val="yellow"/>
-        </w:rPr>
-        <w:t>Analytical grade</w:t>
-      </w:r>
-      <w:r>
-        <w:rPr>
-          <w:rFonts w:asciiTheme="majorBidi" w:hAnsiTheme="majorBidi" w:cstheme="majorBidi"/>
-          <w:color w:val="000000" w:themeColor="text1"/>
-          <w:highlight w:val="yellow"/>
-        </w:rPr>
-        <w:t>)</w:t>
+        <w:t>HPLC grade)</w:t>
       </w:r>
     </w:p>
     <w:p>
@@ -11993,7 +11850,7 @@
           <w:color w:val="000000" w:themeColor="text1"/>
           <w:highlight w:val="yellow"/>
         </w:rPr>
-        <w:t xml:space="preserve">Acetonitrile                                                                </w:t>
+        <w:t xml:space="preserve">Purified water                                                            </w:t>
       </w:r>
       <w:proofErr w:type="gramStart"/>
       <w:r>
@@ -12011,7 +11868,86 @@
           <w:color w:val="000000" w:themeColor="text1"/>
           <w:highlight w:val="yellow"/>
         </w:rPr>
-        <w:t>HPLC grade)</w:t>
+        <w:t>Analytical grade)</w:t>
+      </w:r>
+    </w:p>
+    <w:p>
+      <w:pPr>
+        <w:pStyle w:val="Heading2"/>
+        <w:spacing w:before="0" w:line="276" w:lineRule="auto"/>
+        <w:ind w:left="709" w:hanging="709"/>
+        <w:jc w:val="both"/>
+        <w:rPr>
+          <w:rFonts w:asciiTheme="majorBidi" w:hAnsiTheme="majorBidi" w:cstheme="majorBidi"/>
+          <w:color w:val="000000" w:themeColor="text1"/>
+          <w:sz w:val="24"/>
+          <w:szCs w:val="24"/>
+          <w:highlight w:val="green"/>
+          <w:lang w:val="en-US"/>
+        </w:rPr>
+      </w:pPr>
+      <w:bookmarkStart w:name="_Toc452871716" w:id="44"/>
+      <w:bookmarkStart w:name="_Ref487854014" w:id="45"/>
+      <w:bookmarkStart w:name="_Toc487858751" w:id="46"/>
+      <w:bookmarkStart w:name="_Toc98243329" w:id="47"/>
+      <w:bookmarkEnd w:id="43"/>
+      <w:r>
+        <w:rPr>
+          <w:rFonts w:asciiTheme="majorBidi" w:hAnsiTheme="majorBidi" w:cstheme="majorBidi"/>
+          <w:color w:val="000000" w:themeColor="text1"/>
+          <w:sz w:val="24"/>
+          <w:szCs w:val="24"/>
+          <w:highlight w:val="green"/>
+        </w:rPr>
+        <w:t>Test</w:t>
+      </w:r>
+      <w:r>
+        <w:rPr>
+          <w:rFonts w:asciiTheme="majorBidi" w:hAnsiTheme="majorBidi" w:cstheme="majorBidi"/>
+          <w:color w:val="000000" w:themeColor="text1"/>
+          <w:sz w:val="24"/>
+          <w:szCs w:val="24"/>
+          <w:highlight w:val="green"/>
+          <w:lang w:val="en-US"/>
+        </w:rPr>
+        <w:t xml:space="preserve"> Samples and Reference/ In-house Standards for Use in the </w:t>
+      </w:r>
+      <w:bookmarkEnd w:id="44"/>
+      <w:bookmarkEnd w:id="45"/>
+      <w:bookmarkEnd w:id="46"/>
+      <w:bookmarkEnd w:id="47"/>
+      <w:r>
+        <w:rPr>
+          <w:rFonts w:asciiTheme="majorBidi" w:hAnsiTheme="majorBidi" w:cstheme="majorBidi"/>
+          <w:color w:val="000000" w:themeColor="text1"/>
+          <w:sz w:val="24"/>
+          <w:szCs w:val="24"/>
+          <w:highlight w:val="green"/>
+          <w:lang w:val="en-US"/>
+        </w:rPr>
+        <w:t>V</w:t>
+      </w:r>
+      <w:r>
+        <w:rPr>
+          <w:rFonts w:asciiTheme="majorBidi" w:hAnsiTheme="majorBidi" w:cstheme="majorBidi"/>
+          <w:color w:val="000000" w:themeColor="text1"/>
+          <w:sz w:val="24"/>
+          <w:szCs w:val="24"/>
+          <w:highlight w:val="green"/>
+          <w:lang w:val="en-US"/>
+        </w:rPr>
+        <w:t>alidation</w:t>
+      </w:r>
+      <w:r>
+        <w:rPr>
+          <w:rFonts w:asciiTheme="majorBidi" w:hAnsiTheme="majorBidi" w:cstheme="majorBidi"/>
+          <w:color w:val="000000" w:themeColor="text1"/>
+          <w:sz w:val="24"/>
+          <w:szCs w:val="24"/>
+          <w:highlight w:val="green"/>
+          <w:lang w:val="en-US"/>
+        </w:rPr>
+        <w:t xml:space="preserve"> Study</w:t>
       </w:r>
     </w:p>
     <w:p>
@@ -12022,7 +11958,51 @@
           <w:numId w:val="23"/>
         </w:numPr>
         <w:spacing w:line="276" w:lineRule="auto"/>
-        <w:ind w:right="-805"/>
+        <w:rPr>
+          <w:rFonts w:asciiTheme="majorBidi" w:hAnsiTheme="majorBidi" w:cstheme="majorBidi"/>
+          <w:b/>
+          <w:bCs/>
+          <w:color w:val="000000" w:themeColor="text1"/>
+        </w:rPr>
+      </w:pPr>
+      <w:r>
+        <w:rPr>
+          <w:rFonts w:asciiTheme="majorBidi" w:hAnsiTheme="majorBidi" w:cstheme="majorBidi"/>
+          <w:color w:val="000000" w:themeColor="text1"/>
+        </w:rPr>
+        <w:t>Standard:</w:t>
+      </w:r>
+      <w:r>
+        <w:rPr>
+          <w:rFonts w:asciiTheme="majorBidi" w:hAnsiTheme="majorBidi" w:cstheme="majorBidi"/>
+          <w:color w:val="000000" w:themeColor="text1"/>
+        </w:rPr>
+        <w:t xml:space="preserve"> </w:t>
+      </w:r>
+      <w:r>
+        <w:rPr>
+          <w:rFonts w:asciiTheme="majorBidi" w:hAnsiTheme="majorBidi" w:cstheme="majorBidi"/>
+          <w:color w:val="7F7F7F" w:themeColor="text1" w:themeTint="80"/>
+          <w:highlight w:val="darkYellow"/>
+        </w:rPr>
+        <w:t>Empagliflozin</w:t>
+      </w:r>
+    </w:p>
+    <w:p xmlns:p44="http://DMSNamespace" p44:ReplaceMe="7">
+      <w:pPr>
+        <w:pStyle w:val="ListParagraph"/>
+        <w:numPr>
+          <w:ilvl w:val="0"/>
+          <w:numId w:val="18"/>
+        </w:numPr>
+        <w:tabs>
+          <w:tab w:val="left" w:pos="720"/>
+          <w:tab w:val="left" w:pos="3600"/>
+          <w:tab w:val="left" w:pos="3960"/>
+        </w:tabs>
+        <w:spacing w:line="276" w:lineRule="auto"/>
+        <w:ind w:left="180" w:hanging="144"/>
+        <w:jc w:val="both"/>
         <w:rPr>
           <w:rFonts w:asciiTheme="majorBidi" w:hAnsiTheme="majorBidi" w:cstheme="majorBidi"/>
           <w:color w:val="000000" w:themeColor="text1"/>
@@ -12035,104 +12015,15 @@
           <w:color w:val="000000" w:themeColor="text1"/>
           <w:highlight w:val="yellow"/>
         </w:rPr>
-        <w:t xml:space="preserve">Purified water                                                            </w:t>
-      </w:r>
-      <w:proofErr w:type="gramStart"/>
+        <w:t>Tailing factor: NMT 2.0%</w:t>
+      </w:r>
       <w:r>
         <w:rPr>
           <w:rFonts w:asciiTheme="majorBidi" w:hAnsiTheme="majorBidi" w:cstheme="majorBidi"/>
           <w:color w:val="000000" w:themeColor="text1"/>
           <w:highlight w:val="yellow"/>
         </w:rPr>
-        <w:t xml:space="preserve">   (</w:t>
-      </w:r>
-      <w:proofErr w:type="gramEnd"/>
-      <w:r>
-        <w:rPr>
-          <w:rFonts w:asciiTheme="majorBidi" w:hAnsiTheme="majorBidi" w:cstheme="majorBidi"/>
-          <w:color w:val="000000" w:themeColor="text1"/>
-          <w:highlight w:val="yellow"/>
-        </w:rPr>
-        <w:t>Analytical grade)</w:t>
-      </w:r>
-    </w:p>
-    <w:p>
-      <w:pPr>
-        <w:pStyle w:val="Heading2"/>
-        <w:spacing w:before="0" w:line="276" w:lineRule="auto"/>
-        <w:ind w:left="709" w:hanging="709"/>
-        <w:jc w:val="both"/>
-        <w:rPr>
-          <w:rFonts w:asciiTheme="majorBidi" w:hAnsiTheme="majorBidi" w:cstheme="majorBidi"/>
-          <w:color w:val="000000" w:themeColor="text1"/>
-          <w:sz w:val="24"/>
-          <w:szCs w:val="24"/>
-          <w:highlight w:val="green"/>
-          <w:lang w:val="en-US"/>
-        </w:rPr>
-      </w:pPr>
-      <w:bookmarkStart w:name="_Toc452871716" w:id="44"/>
-      <w:bookmarkStart w:name="_Ref487854014" w:id="45"/>
-      <w:bookmarkStart w:name="_Toc487858751" w:id="46"/>
-      <w:bookmarkStart w:name="_Toc98243329" w:id="47"/>
-      <w:bookmarkEnd w:id="43"/>
-      <w:r>
-        <w:rPr>
-          <w:rFonts w:asciiTheme="majorBidi" w:hAnsiTheme="majorBidi" w:cstheme="majorBidi"/>
-          <w:color w:val="000000" w:themeColor="text1"/>
-          <w:sz w:val="24"/>
-          <w:szCs w:val="24"/>
-          <w:highlight w:val="green"/>
-        </w:rPr>
-        <w:t>Test</w:t>
-      </w:r>
-      <w:r>
-        <w:rPr>
-          <w:rFonts w:asciiTheme="majorBidi" w:hAnsiTheme="majorBidi" w:cstheme="majorBidi"/>
-          <w:color w:val="000000" w:themeColor="text1"/>
-          <w:sz w:val="24"/>
-          <w:szCs w:val="24"/>
-          <w:highlight w:val="green"/>
-          <w:lang w:val="en-US"/>
-        </w:rPr>
-        <w:t xml:space="preserve"> Samples and Reference/ In-house Standards for Use in the </w:t>
-      </w:r>
-      <w:bookmarkEnd w:id="44"/>
-      <w:bookmarkEnd w:id="45"/>
-      <w:bookmarkEnd w:id="46"/>
-      <w:bookmarkEnd w:id="47"/>
-      <w:r>
-        <w:rPr>
-          <w:rFonts w:asciiTheme="majorBidi" w:hAnsiTheme="majorBidi" w:cstheme="majorBidi"/>
-          <w:color w:val="000000" w:themeColor="text1"/>
-          <w:sz w:val="24"/>
-          <w:szCs w:val="24"/>
-          <w:highlight w:val="green"/>
-          <w:lang w:val="en-US"/>
-        </w:rPr>
-        <w:t>V</w:t>
-      </w:r>
-      <w:r>
-        <w:rPr>
-          <w:rFonts w:asciiTheme="majorBidi" w:hAnsiTheme="majorBidi" w:cstheme="majorBidi"/>
-          <w:color w:val="000000" w:themeColor="text1"/>
-          <w:sz w:val="24"/>
-          <w:szCs w:val="24"/>
-          <w:highlight w:val="green"/>
-          <w:lang w:val="en-US"/>
-        </w:rPr>
-        <w:t>alidation</w:t>
-      </w:r>
-      <w:r>
-        <w:rPr>
-          <w:rFonts w:asciiTheme="majorBidi" w:hAnsiTheme="majorBidi" w:cstheme="majorBidi"/>
-          <w:color w:val="000000" w:themeColor="text1"/>
-          <w:sz w:val="24"/>
-          <w:szCs w:val="24"/>
-          <w:highlight w:val="green"/>
-          <w:lang w:val="en-US"/>
-        </w:rPr>
-        <w:t xml:space="preserve"> Study</w:t>
+        <w:t>, Standard solution.</w:t>
       </w:r>
     </w:p>
     <w:p>
@@ -12145,80 +12036,6 @@
         <w:spacing w:line="276" w:lineRule="auto"/>
         <w:rPr>
           <w:rFonts w:asciiTheme="majorBidi" w:hAnsiTheme="majorBidi" w:cstheme="majorBidi"/>
-          <w:b/>
-          <w:bCs/>
-          <w:color w:val="000000" w:themeColor="text1"/>
-        </w:rPr>
-      </w:pPr>
-      <w:r>
-        <w:rPr>
-          <w:rFonts w:asciiTheme="majorBidi" w:hAnsiTheme="majorBidi" w:cstheme="majorBidi"/>
-          <w:color w:val="000000" w:themeColor="text1"/>
-        </w:rPr>
-        <w:t>Standard:</w:t>
-      </w:r>
-      <w:r>
-        <w:rPr>
-          <w:rFonts w:asciiTheme="majorBidi" w:hAnsiTheme="majorBidi" w:cstheme="majorBidi"/>
-          <w:color w:val="000000" w:themeColor="text1"/>
-        </w:rPr>
-        <w:t xml:space="preserve"> </w:t>
-      </w:r>
-      <w:r>
-        <w:rPr>
-          <w:rFonts w:asciiTheme="majorBidi" w:hAnsiTheme="majorBidi" w:cstheme="majorBidi"/>
-          <w:color w:val="7F7F7F" w:themeColor="text1" w:themeTint="80"/>
-          <w:highlight w:val="darkYellow"/>
-        </w:rPr>
-        <w:t>Empagliflozin</w:t>
-      </w:r>
-    </w:p>
-    <w:p xmlns:p40="http://DMSNamespace" p40:ReplaceMe="7">
-      <w:pPr>
-        <w:pStyle w:val="ListParagraph"/>
-        <w:numPr>
-          <w:ilvl w:val="0"/>
-          <w:numId w:val="23"/>
-        </w:numPr>
-        <w:spacing w:line="276" w:lineRule="auto"/>
-        <w:rPr>
-          <w:rFonts w:asciiTheme="majorBidi" w:hAnsiTheme="majorBidi" w:cstheme="majorBidi"/>
-          <w:color w:val="000000" w:themeColor="text1"/>
-        </w:rPr>
-      </w:pPr>
-      <w:r>
-        <w:rPr>
-          <w:rFonts w:asciiTheme="majorBidi" w:hAnsiTheme="majorBidi" w:cstheme="majorBidi"/>
-          <w:color w:val="000000" w:themeColor="text1"/>
-        </w:rPr>
-        <w:t>Batch number:</w:t>
-      </w:r>
-      <w:r>
-        <w:rPr>
-          <w:rFonts w:asciiTheme="majorBidi" w:hAnsiTheme="majorBidi" w:cstheme="majorBidi"/>
-          <w:color w:val="000000" w:themeColor="text1"/>
-        </w:rPr>
-        <w:t xml:space="preserve"> </w:t>
-      </w:r>
-      <w:r>
-        <w:rPr>
-          <w:rFonts w:asciiTheme="majorBidi" w:hAnsiTheme="majorBidi" w:cstheme="majorBidi"/>
-          <w:color w:val="000000" w:themeColor="text1"/>
-          <w:highlight w:val="yellow"/>
-        </w:rPr>
-        <w:t>1-PQY-173-1</w:t>
-      </w:r>
-    </w:p>
-    <w:p>
-      <w:pPr>
-        <w:pStyle w:val="ListParagraph"/>
-        <w:numPr>
-          <w:ilvl w:val="0"/>
-          <w:numId w:val="23"/>
-        </w:numPr>
-        <w:spacing w:line="276" w:lineRule="auto"/>
-        <w:rPr>
-          <w:rFonts w:asciiTheme="majorBidi" w:hAnsiTheme="majorBidi" w:cstheme="majorBidi"/>
           <w:color w:val="000000" w:themeColor="text1"/>
         </w:rPr>
       </w:pPr>
@@ -12288,31 +12105,34 @@
       </w:r>
       <w:bookmarkEnd w:id="50"/>
     </w:p>
-    <w:p xmlns:p40="http://DMSNamespace" p40:ReplaceMe="8">
+    <w:p xmlns:p44="http://DMSNamespace" p44:ReplaceMe="8">
       <w:pPr>
         <w:pStyle w:val="ListParagraph"/>
         <w:numPr>
           <w:ilvl w:val="0"/>
-          <w:numId w:val="23"/>
+          <w:numId w:val="18"/>
         </w:numPr>
+        <w:tabs>
+          <w:tab w:val="left" w:pos="720"/>
+          <w:tab w:val="left" w:pos="3600"/>
+          <w:tab w:val="left" w:pos="3960"/>
+        </w:tabs>
         <w:spacing w:line="276" w:lineRule="auto"/>
+        <w:ind w:left="180" w:hanging="144"/>
+        <w:jc w:val="both"/>
         <w:rPr>
           <w:rFonts w:asciiTheme="majorBidi" w:hAnsiTheme="majorBidi" w:cstheme="majorBidi"/>
           <w:color w:val="000000" w:themeColor="text1"/>
           <w:highlight w:val="yellow"/>
         </w:rPr>
       </w:pPr>
-      <w:bookmarkStart w:name="_Hlk132100555" w:id="51"/>
-      <w:bookmarkStart w:name="_Ref487858709" w:id="52"/>
-      <w:bookmarkStart w:name="_Toc487858754" w:id="53"/>
-      <w:bookmarkStart w:name="_Toc98243331" w:id="54"/>
       <w:r>
         <w:rPr>
           <w:rFonts w:asciiTheme="majorBidi" w:hAnsiTheme="majorBidi" w:cstheme="majorBidi"/>
           <w:color w:val="000000" w:themeColor="text1"/>
           <w:highlight w:val="yellow"/>
         </w:rPr>
-        <w:t xml:space="preserve">HPLC </w:t>
+        <w:t xml:space="preserve">Number of theoretical Plate Count: NLT </w:t>
       </w:r>
       <w:r>
         <w:rPr>
@@ -12320,39 +12140,7 @@
           <w:color w:val="000000" w:themeColor="text1"/>
           <w:highlight w:val="yellow"/>
         </w:rPr>
-        <w:t>Column -</w:t>
-      </w:r>
-      <w:r>
-        <w:rPr>
-          <w:rFonts w:asciiTheme="majorBidi" w:hAnsiTheme="majorBidi" w:cstheme="majorBidi"/>
-          <w:color w:val="000000" w:themeColor="text1"/>
-          <w:highlight w:val="yellow"/>
-        </w:rPr>
-        <w:t xml:space="preserve"> </w:t>
-      </w:r>
-      <w:r>
-        <w:rPr>
-          <w:rFonts w:asciiTheme="majorBidi" w:hAnsiTheme="majorBidi" w:cstheme="majorBidi"/>
-          <w:color w:val="000000" w:themeColor="text1"/>
-          <w:highlight w:val="yellow"/>
-        </w:rPr>
-        <w:t>Inertsil C18, 4.6 x 250mm, 5 µm</w:t>
-      </w:r>
-      <w:r>
-        <w:rPr>
-          <w:rFonts w:asciiTheme="majorBidi" w:hAnsiTheme="majorBidi" w:cstheme="majorBidi"/>
-          <w:color w:val="000000" w:themeColor="text1"/>
-          <w:highlight w:val="yellow"/>
-        </w:rPr>
-        <w:t xml:space="preserve">, Serial No.: </w:t>
-      </w:r>
-      <w:r>
-        <w:rPr>
-          <w:rFonts w:asciiTheme="majorBidi" w:hAnsiTheme="majorBidi" w:cstheme="majorBidi"/>
-          <w:color w:val="000000" w:themeColor="text1"/>
-          <w:highlight w:val="yellow"/>
-        </w:rPr>
-        <w:t>20G0137708</w:t>
+        <w:t>2000, Standard solution.</w:t>
       </w:r>
     </w:p>
     <w:p>
@@ -15361,36 +15149,6 @@
             </w:r>
           </w:p>
         </w:tc>
-        <w:r>
-          <w:rPr>
-            <w:sz w:val="24"/>
-          </w:rPr>
-          <w:t>50 %</w:t>
-        </w:r>
-        <w:r>
-          <w:rPr>
-            <w:sz w:val="24"/>
-          </w:rPr>
-          <w:t>5 ml </w:t>
-        </w:r>
-        <w:r>
-          <w:rPr>
-            <w:sz w:val="24"/>
-          </w:rPr>
-          <w:t>200 mg</w:t>
-        </w:r>
-        <w:r>
-          <w:rPr>
-            <w:sz w:val="24"/>
-          </w:rPr>
-          <w:t>50 ml</w:t>
-        </w:r>
-        <w:r>
-          <w:rPr>
-            <w:sz w:val="24"/>
-          </w:rPr>
-          <w:t>0.10</w:t>
-        </w:r>
       </w:tr>
       <w:tr xmlns:w14="http://schemas.microsoft.com/office/word/2010/wordml">
         <w:tc>
@@ -15573,36 +15331,6 @@
             </w:r>
           </w:p>
         </w:tc>
-        <w:r>
-          <w:rPr>
-            <w:sz w:val="24"/>
-          </w:rPr>
-          <w:t>100%</w:t>
-        </w:r>
-        <w:r>
-          <w:rPr>
-            <w:sz w:val="24"/>
-          </w:rPr>
-          <w:t>10 ml</w:t>
-        </w:r>
-        <w:r>
-          <w:rPr>
-            <w:sz w:val="24"/>
-          </w:rPr>
-          <w:t>200 mg</w:t>
-        </w:r>
-        <w:r>
-          <w:rPr>
-            <w:sz w:val="24"/>
-          </w:rPr>
-          <w:t>50 ml</w:t>
-        </w:r>
-        <w:r>
-          <w:rPr>
-            <w:sz w:val="24"/>
-          </w:rPr>
-          <w:t>0.20</w:t>
-        </w:r>
       </w:tr>
       <w:tr xmlns:w14="http://schemas.microsoft.com/office/word/2010/wordml">
         <w:tc>
@@ -15776,36 +15504,6 @@
             </w:r>
           </w:p>
         </w:tc>
-        <w:r>
-          <w:rPr>
-            <w:sz w:val="24"/>
-          </w:rPr>
-          <w:t>160%</w:t>
-        </w:r>
-        <w:r>
-          <w:rPr>
-            <w:sz w:val="24"/>
-          </w:rPr>
-          <w:t>8 ml</w:t>
-        </w:r>
-        <w:r>
-          <w:rPr>
-            <w:sz w:val="24"/>
-          </w:rPr>
-          <w:t>100 mg</w:t>
-        </w:r>
-        <w:r>
-          <w:rPr>
-            <w:sz w:val="24"/>
-          </w:rPr>
-          <w:t>25 ml</w:t>
-        </w:r>
-        <w:r>
-          <w:rPr>
-            <w:sz w:val="24"/>
-          </w:rPr>
-          <w:t>0.32</w:t>
-        </w:r>
       </w:tr>
     </w:tbl>
     <w:p>
@@ -16102,18 +15800,6 @@
             </w:r>
           </w:p>
         </w:tc>
-        <w:r>
-          <w:rPr>
-            <w:sz w:val="16"/>
-          </w:rPr>
-          <w:t>Spiking Solution (50% Concentration) </w:t>
-        </w:r>
-        <w:r>
-          <w:rPr>
-            <w:sz w:val="16"/>
-          </w:rPr>
-          <w:t>1 injection of each Preparation</w:t>
-        </w:r>
       </w:tr>
       <w:tr xmlns:w14="http://schemas.microsoft.com/office/word/2010/wordml">
         <w:trPr>
@@ -16181,18 +15867,6 @@
             </w:r>
           </w:p>
         </w:tc>
-        <w:r>
-          <w:rPr>
-            <w:sz w:val="16"/>
-          </w:rPr>
-          <w:t>Spiking Solution (100% Concentration) </w:t>
-        </w:r>
-        <w:r>
-          <w:rPr>
-            <w:sz w:val="16"/>
-          </w:rPr>
-          <w:t>1 injection of each Preparation</w:t>
-        </w:r>
       </w:tr>
       <w:tr xmlns:w14="http://schemas.microsoft.com/office/word/2010/wordml">
         <w:trPr>
@@ -16274,18 +15948,6 @@
             </w:r>
           </w:p>
         </w:tc>
-        <w:r>
-          <w:rPr>
-            <w:sz w:val="16"/>
-          </w:rPr>
-          <w:t>Spiking Solution (160% Concentration) </w:t>
-        </w:r>
-        <w:r>
-          <w:rPr>
-            <w:sz w:val="16"/>
-          </w:rPr>
-          <w:t>1 injection of each Preparation</w:t>
-        </w:r>
       </w:tr>
       <w:tr xmlns:w14="http://schemas.microsoft.com/office/word/2010/wordml">
         <w:trPr>
@@ -19621,7 +19283,7 @@
       <w:bookmarkStart w:name="_Hlk146027737" w:id="73"/>
       <w:bookmarkEnd w:id="72"/>
     </w:p>
-    <w:p xmlns:p40="http://DMSNamespace" p40:ReplaceMe="11">
+    <w:p xmlns:p40="http://DMSNamespace" xmlns:w14="http://schemas.microsoft.com/office/word/2010/wordml" p40:ReplaceMe="11">
       <w:pPr>
         <w:pStyle w:val="BodyText2"/>
         <w:tabs>
@@ -19868,7 +19530,7 @@
         <w:t xml:space="preserve"> </w:t>
       </w:r>
     </w:p>
-    <w:p xmlns:p40="http://DMSNamespace" p40:ReplaceMe="12">
+    <w:p xmlns:p40="http://DMSNamespace" xmlns:w14="http://schemas.microsoft.com/office/word/2010/wordml" p40:ReplaceMe="12">
       <w:pPr>
         <w:pStyle w:val="BodyText2"/>
         <w:tabs>
@@ -19976,7 +19638,7 @@
         <w:t xml:space="preserve"> </w:t>
       </w:r>
     </w:p>
-    <w:p xmlns:p40="http://DMSNamespace" p40:ReplaceMe="13">
+    <w:p xmlns:p40="http://DMSNamespace" xmlns:w14="http://schemas.microsoft.com/office/word/2010/wordml" p40:ReplaceMe="13">
       <w:pPr>
         <w:pStyle w:val="ListParagraph"/>
         <w:tabs>
@@ -20087,7 +19749,7 @@
         <w:t xml:space="preserve"> </w:t>
       </w:r>
     </w:p>
-    <w:p xmlns:p40="http://DMSNamespace" p40:ReplaceMe="14">
+    <w:p xmlns:p40="http://DMSNamespace" xmlns:w14="http://schemas.microsoft.com/office/word/2010/wordml" p40:ReplaceMe="14">
       <w:pPr>
         <w:pStyle w:val="ListParagraph"/>
         <w:tabs>
@@ -20185,7 +19847,7 @@
         <w:t xml:space="preserve"> </w:t>
       </w:r>
     </w:p>
-    <w:p xmlns:p40="http://DMSNamespace" p40:ReplaceMe="15">
+    <w:p xmlns:p40="http://DMSNamespace" xmlns:w14="http://schemas.microsoft.com/office/word/2010/wordml" p40:ReplaceMe="15">
       <w:pPr>
         <w:pStyle w:val="ListParagraph"/>
         <w:tabs>
@@ -20299,7 +19961,7 @@
         <w:t xml:space="preserve"> </w:t>
       </w:r>
     </w:p>
-    <w:p xmlns:p40="http://DMSNamespace" p40:ReplaceMe="16">
+    <w:p xmlns:p40="http://DMSNamespace" xmlns:w14="http://schemas.microsoft.com/office/word/2010/wordml" p40:ReplaceMe="16">
       <w:pPr>
         <w:pStyle w:val="ListParagraph"/>
         <w:tabs>
@@ -20316,11 +19978,9 @@
       </w:pPr>
       <w:r>
         <w:rPr>
-          <w:rFonts w:asciiTheme="majorBidi" w:hAnsiTheme="majorBidi" w:cstheme="majorBidi"/>
-          <w:color w:val="000000" w:themeColor="text1"/>
-          <w:highlight w:val="yellow"/>
-        </w:rPr>
-        <w:t>Transfer 5 ml from stock solution into 20 ml volumetric flask, then place the sample at 50°C in water bath for 5 days, after specified time, allow the sample to cool down, and complete the volume with diluent. Transfer 4 ml from the previous solution into 10 ml volumetric flask, and complete the volume with diluent.</w:t>
+          <w:sz w:val="16"/>
+        </w:rPr>
+        <w:t>NONTransfer 5 ml from stock solution into 20 ml volumetric flask, then place the sample at 50°C in water bath for 5 days, after specified time, allow the sample to cool down, and complete the volume with diluent. Transfer 4 ml from the previous solution into 10 ml volumetric flask, and complete the volume with diluent.</w:t>
       </w:r>
     </w:p>
     <w:p>

</xml_diff>

<commit_message>
Need To FIx dissapearing Properties in bulletItems
</commit_message>
<xml_diff>
--- a/DoucmentManagmentSys/wwwroot/Templates/Assay Method Validation Protocol3.docx
+++ b/DoucmentManagmentSys/wwwroot/Templates/Assay Method Validation Protocol3.docx
@@ -180,7 +180,7 @@
                 <w:b/>
                 <w:sz w:val="32"/>
               </w:rPr>
-              <w:t>Custom</w:t>
+              <w:t>Centrum</w:t>
             </w:r>
             <w:r>
               <w:rPr>
@@ -2411,156 +2411,46 @@
             <w:tcW w:w="7020" w:type="dxa"/>
           </w:tcPr>
           <w:p>
+            <w:r>
+              <w:rPr>
+                <w:sz w:val="28"/>
+              </w:rPr>
+              <w:t>TestPrepare 0.2mg /ml of Empagliflozin , Recommended preparation:</w:t>
+            </w:r>
             <w:pPr>
-              <w:pStyle w:val="ListParagraph"/>
               <w:numPr>
                 <w:ilvl w:val="0"/>
                 <w:numId w:val="23"/>
               </w:numPr>
-              <w:tabs>
-                <w:tab w:val="left" w:pos="-14"/>
-              </w:tabs>
-              <w:spacing w:line="276" w:lineRule="auto"/>
-              <w:ind w:left="252" w:hanging="270"/>
-              <w:rPr>
-                <w:rFonts w:asciiTheme="majorBidi" w:hAnsiTheme="majorBidi" w:cstheme="majorBidi"/>
-                <w:color w:val="000000" w:themeColor="text1"/>
-              </w:rPr>
             </w:pPr>
-            <w:r>
-              <w:rPr>
-                <w:rFonts w:asciiTheme="majorBidi" w:hAnsiTheme="majorBidi" w:cstheme="majorBidi"/>
-                <w:color w:val="000000" w:themeColor="text1"/>
-              </w:rPr>
-              <w:t xml:space="preserve">Prepare 0.2mg /ml of </w:t>
-            </w:r>
-            <w:proofErr w:type="gramStart"/>
-            <w:r>
-              <w:rPr>
-                <w:rFonts w:asciiTheme="majorBidi" w:hAnsiTheme="majorBidi" w:cstheme="majorBidi"/>
-                <w:color w:val="7F7F7F" w:themeColor="text1" w:themeTint="80"/>
-              </w:rPr>
-              <w:t xml:space="preserve">Empagliflozin </w:t>
-            </w:r>
-            <w:r>
-              <w:rPr>
-                <w:rFonts w:asciiTheme="majorBidi" w:hAnsiTheme="majorBidi" w:cstheme="majorBidi"/>
-                <w:color w:val="000000" w:themeColor="text1"/>
-              </w:rPr>
-              <w:t>,</w:t>
-            </w:r>
-            <w:proofErr w:type="gramEnd"/>
-            <w:r>
-              <w:rPr>
-                <w:rFonts w:asciiTheme="majorBidi" w:hAnsiTheme="majorBidi" w:cstheme="majorBidi"/>
-                <w:color w:val="000000" w:themeColor="text1"/>
-              </w:rPr>
-              <w:t xml:space="preserve"> Recommended preparation:</w:t>
-            </w:r>
           </w:p>
           <w:p>
+            <w:r>
+              <w:rPr>
+                <w:sz w:val="28"/>
+              </w:rPr>
+              <w:t>Accurately weigh about 10 mg of Empagliflozin working standard into a 50 mL volumetric flask, add 30 ml diluent, sonicate for 10 minutes , allow to cool to room temperature then complete the volume with the same diluent. (C Empagliflozin: 0.2 mg/ml).</w:t>
+            </w:r>
             <w:pPr>
-              <w:pStyle w:val="ListParagraph"/>
               <w:numPr>
                 <w:ilvl w:val="0"/>
                 <w:numId w:val="23"/>
               </w:numPr>
-              <w:tabs>
-                <w:tab w:val="left" w:pos="-14"/>
-              </w:tabs>
-              <w:spacing w:line="276" w:lineRule="auto"/>
-              <w:ind w:left="252" w:hanging="270"/>
-              <w:rPr>
-                <w:rFonts w:asciiTheme="majorBidi" w:hAnsiTheme="majorBidi" w:cstheme="majorBidi"/>
-                <w:color w:val="000000" w:themeColor="text1"/>
-              </w:rPr>
             </w:pPr>
-            <w:r>
-              <w:rPr>
-                <w:rFonts w:asciiTheme="majorBidi" w:hAnsiTheme="majorBidi" w:cstheme="majorBidi"/>
-                <w:color w:val="000000" w:themeColor="text1"/>
-              </w:rPr>
-              <w:t>Accurately weigh about 10 mg of Empagliflozin working standard into a 50 mL volumetric fla</w:t>
-            </w:r>
-            <w:r>
-              <w:rPr>
-                <w:rFonts w:asciiTheme="majorBidi" w:hAnsiTheme="majorBidi" w:cstheme="majorBidi"/>
-                <w:color w:val="000000" w:themeColor="text1"/>
-              </w:rPr>
-              <w:t xml:space="preserve">sk, add 30 ml diluent, sonicate for 10 </w:t>
-            </w:r>
-            <w:proofErr w:type="gramStart"/>
-            <w:r>
-              <w:rPr>
-                <w:rFonts w:asciiTheme="majorBidi" w:hAnsiTheme="majorBidi" w:cstheme="majorBidi"/>
-                <w:color w:val="000000" w:themeColor="text1"/>
-              </w:rPr>
-              <w:t xml:space="preserve">minutes </w:t>
-            </w:r>
-            <w:r>
-              <w:rPr>
-                <w:rFonts w:asciiTheme="majorBidi" w:hAnsiTheme="majorBidi" w:cstheme="majorBidi"/>
-                <w:color w:val="000000" w:themeColor="text1"/>
-              </w:rPr>
-              <w:t>,</w:t>
-            </w:r>
-            <w:proofErr w:type="gramEnd"/>
-            <w:r>
-              <w:rPr>
-                <w:rFonts w:asciiTheme="majorBidi" w:hAnsiTheme="majorBidi" w:cstheme="majorBidi"/>
-                <w:color w:val="000000" w:themeColor="text1"/>
-              </w:rPr>
-              <w:t xml:space="preserve"> allow to cool to room temperature then complete the volume with the same diluent. (C </w:t>
-            </w:r>
-            <w:r>
-              <w:rPr>
-                <w:rFonts w:asciiTheme="majorBidi" w:hAnsiTheme="majorBidi" w:cstheme="majorBidi"/>
-                <w:color w:val="000000" w:themeColor="text1"/>
-                <w:vertAlign w:val="subscript"/>
-              </w:rPr>
-              <w:t>Empagliflozin</w:t>
-            </w:r>
-            <w:r>
-              <w:rPr>
-                <w:rFonts w:asciiTheme="majorBidi" w:hAnsiTheme="majorBidi" w:cstheme="majorBidi"/>
-                <w:color w:val="000000" w:themeColor="text1"/>
-              </w:rPr>
-              <w:t>: 0.2 mg/ml).</w:t>
-            </w:r>
           </w:p>
           <w:p>
+            <w:r>
+              <w:rPr>
+                <w:sz w:val="28"/>
+              </w:rPr>
+              <w:t>Prepare the standard in a duplicate preparations</w:t>
+            </w:r>
             <w:pPr>
-              <w:pStyle w:val="ListParagraph"/>
               <w:numPr>
                 <w:ilvl w:val="0"/>
                 <w:numId w:val="23"/>
               </w:numPr>
-              <w:tabs>
-                <w:tab w:val="left" w:pos="-14"/>
-              </w:tabs>
-              <w:spacing w:line="276" w:lineRule="auto"/>
-              <w:ind w:left="252" w:hanging="270"/>
-              <w:rPr>
-                <w:rFonts w:asciiTheme="majorBidi" w:hAnsiTheme="majorBidi" w:cstheme="majorBidi"/>
-                <w:color w:val="000000" w:themeColor="text1"/>
-              </w:rPr>
             </w:pPr>
-            <w:r>
-              <w:rPr>
-                <w:rFonts w:asciiTheme="majorBidi" w:hAnsiTheme="majorBidi" w:cstheme="majorBidi"/>
-                <w:color w:val="000000" w:themeColor="text1"/>
-              </w:rPr>
-              <w:t xml:space="preserve">Prepare the standard in a </w:t>
-            </w:r>
-            <w:proofErr w:type="gramStart"/>
-            <w:r>
-              <w:rPr>
-                <w:rFonts w:asciiTheme="majorBidi" w:hAnsiTheme="majorBidi" w:cstheme="majorBidi"/>
-                <w:color w:val="000000" w:themeColor="text1"/>
-              </w:rPr>
-              <w:t>duplicate preparations</w:t>
-            </w:r>
-            <w:proofErr w:type="gramEnd"/>
           </w:p>
         </w:tc>
       </w:tr>
@@ -2599,281 +2489,88 @@
             <w:tcW w:w="7020" w:type="dxa"/>
           </w:tcPr>
           <w:p>
+            <w:r>
+              <w:rPr>
+                <w:sz w:val="28"/>
+              </w:rPr>
+              <w:t>For Empagliflozin 10 mg F.C.T, Recommended preparation:</w:t>
+            </w:r>
             <w:pPr>
-              <w:pStyle w:val="ListParagraph"/>
               <w:numPr>
                 <w:ilvl w:val="0"/>
                 <w:numId w:val="23"/>
               </w:numPr>
-              <w:tabs>
-                <w:tab w:val="left" w:pos="-14"/>
-              </w:tabs>
-              <w:spacing w:line="276" w:lineRule="auto"/>
-              <w:ind w:left="252" w:hanging="270"/>
-              <w:rPr>
-                <w:rFonts w:asciiTheme="majorBidi" w:hAnsiTheme="majorBidi" w:cstheme="majorBidi"/>
-                <w:color w:val="000000" w:themeColor="text1"/>
-                <w:u w:val="single"/>
-              </w:rPr>
             </w:pPr>
-            <w:r>
-              <w:rPr>
-                <w:rFonts w:asciiTheme="majorBidi" w:hAnsiTheme="majorBidi" w:cstheme="majorBidi"/>
-                <w:color w:val="000000" w:themeColor="text1"/>
-                <w:u w:val="single"/>
-              </w:rPr>
-              <w:t>For Empagliflozin 10 mg F.C.T</w:t>
-            </w:r>
-            <w:r>
-              <w:rPr>
-                <w:rFonts w:asciiTheme="majorBidi" w:hAnsiTheme="majorBidi" w:cstheme="majorBidi"/>
-                <w:color w:val="000000" w:themeColor="text1"/>
-                <w:u w:val="single"/>
-              </w:rPr>
-              <w:t>, Recommended preparation:</w:t>
-            </w:r>
           </w:p>
           <w:p>
+            <w:r>
+              <w:rPr>
+                <w:sz w:val="28"/>
+              </w:rPr>
+              <w:t>Transfer 5 whole tablets into 250 ml volumetric flask. Add 150 ml diluent. Shake at 200 rpm for 10 min, Sonicate for about 10 minutes with intermittent shaking. Allow to cool to room temperature then complete the volume with the same diluent. Filter the solution through a 0.45 μ PTFE filter.</w:t>
+            </w:r>
             <w:pPr>
-              <w:pStyle w:val="ListParagraph"/>
               <w:numPr>
                 <w:ilvl w:val="0"/>
                 <w:numId w:val="23"/>
               </w:numPr>
-              <w:tabs>
-                <w:tab w:val="left" w:pos="-14"/>
-              </w:tabs>
-              <w:spacing w:line="276" w:lineRule="auto"/>
-              <w:ind w:left="252" w:hanging="270"/>
-              <w:rPr>
-                <w:rFonts w:asciiTheme="majorBidi" w:hAnsiTheme="majorBidi" w:cstheme="majorBidi"/>
-                <w:color w:val="000000" w:themeColor="text1"/>
-              </w:rPr>
             </w:pPr>
-            <w:r>
-              <w:rPr>
-                <w:rFonts w:asciiTheme="majorBidi" w:hAnsiTheme="majorBidi" w:cstheme="majorBidi"/>
-                <w:color w:val="000000" w:themeColor="text1"/>
-              </w:rPr>
-              <w:t xml:space="preserve">Transfer 5 </w:t>
-            </w:r>
-            <w:r>
-              <w:rPr>
-                <w:rFonts w:asciiTheme="majorBidi" w:hAnsiTheme="majorBidi" w:cstheme="majorBidi"/>
-                <w:color w:val="000000" w:themeColor="text1"/>
-              </w:rPr>
-              <w:t xml:space="preserve">whole </w:t>
-            </w:r>
-            <w:r>
-              <w:rPr>
-                <w:rFonts w:asciiTheme="majorBidi" w:hAnsiTheme="majorBidi" w:cstheme="majorBidi"/>
-                <w:color w:val="000000" w:themeColor="text1"/>
-              </w:rPr>
-              <w:t>tablets into 250 ml volumetric flask. Add 150 ml diluent. Shake at 200 rpm for 10 min, Sonicate for about 10 minutes with intermittent</w:t>
-            </w:r>
-            <w:r>
-              <w:rPr>
-                <w:rFonts w:asciiTheme="majorBidi" w:hAnsiTheme="majorBidi" w:cstheme="majorBidi"/>
-                <w:color w:val="000000" w:themeColor="text1"/>
-              </w:rPr>
-              <w:t xml:space="preserve"> shaking. Allow</w:t>
-            </w:r>
-            <w:r>
-              <w:rPr>
-                <w:rFonts w:asciiTheme="majorBidi" w:hAnsiTheme="majorBidi" w:cstheme="majorBidi"/>
-                <w:color w:val="000000" w:themeColor="text1"/>
-              </w:rPr>
-              <w:t xml:space="preserve"> to cool to room temperature then complete the</w:t>
-            </w:r>
-            <w:r>
-              <w:rPr>
-                <w:rFonts w:asciiTheme="majorBidi" w:hAnsiTheme="majorBidi" w:cstheme="majorBidi"/>
-                <w:color w:val="000000" w:themeColor="text1"/>
-              </w:rPr>
-              <w:t xml:space="preserve"> volume with the same diluent. Filter</w:t>
-            </w:r>
-            <w:r>
-              <w:rPr>
-                <w:rFonts w:asciiTheme="majorBidi" w:hAnsiTheme="majorBidi" w:cstheme="majorBidi"/>
-                <w:color w:val="000000" w:themeColor="text1"/>
-              </w:rPr>
-              <w:t xml:space="preserve"> the soluti</w:t>
-            </w:r>
-            <w:r>
-              <w:rPr>
-                <w:rFonts w:asciiTheme="majorBidi" w:hAnsiTheme="majorBidi" w:cstheme="majorBidi"/>
-                <w:color w:val="000000" w:themeColor="text1"/>
-              </w:rPr>
-              <w:t>on through a 0.45 μ PTFE filter.</w:t>
-            </w:r>
           </w:p>
           <w:p>
+            <w:r>
+              <w:rPr>
+                <w:sz w:val="28"/>
+              </w:rPr>
+              <w:t>For Empagliflozin 25 mg F.C.T, Recommended preparation:</w:t>
+            </w:r>
             <w:pPr>
-              <w:pStyle w:val="ListParagraph"/>
               <w:numPr>
                 <w:ilvl w:val="0"/>
                 <w:numId w:val="23"/>
               </w:numPr>
-              <w:tabs>
-                <w:tab w:val="left" w:pos="-14"/>
-              </w:tabs>
-              <w:spacing w:line="276" w:lineRule="auto"/>
-              <w:ind w:left="252" w:hanging="270"/>
-              <w:rPr>
-                <w:rFonts w:asciiTheme="majorBidi" w:hAnsiTheme="majorBidi" w:cstheme="majorBidi"/>
-                <w:color w:val="000000" w:themeColor="text1"/>
-                <w:u w:val="single"/>
-              </w:rPr>
             </w:pPr>
-            <w:r>
-              <w:rPr>
-                <w:rFonts w:asciiTheme="majorBidi" w:hAnsiTheme="majorBidi" w:cstheme="majorBidi"/>
-                <w:color w:val="000000" w:themeColor="text1"/>
-                <w:u w:val="single"/>
-              </w:rPr>
-              <w:t>For Empagliflozin 25 mg F.C.T, Recommended preparation:</w:t>
-            </w:r>
           </w:p>
           <w:p>
+            <w:r>
+              <w:rPr>
+                <w:sz w:val="28"/>
+              </w:rPr>
+              <w:t>Transfer 4 whole tablets into 200 ml volumetric flask. Add 150 ml diluent. Shake at 200 rpm for 10 min, Sonicate for about 10 minutes with intermittent shaking. Allow to cool to room temperature then complete the volume with the same diluent, further dilute 10 ml into 25 ml volumetric flask, dissolve in and dilute to volume with diluent. Filter the solution through a 0.45 μ PTFE </w:t>
+            </w:r>
             <w:pPr>
-              <w:pStyle w:val="ListParagraph"/>
               <w:numPr>
                 <w:ilvl w:val="0"/>
                 <w:numId w:val="23"/>
               </w:numPr>
-              <w:tabs>
-                <w:tab w:val="left" w:pos="-14"/>
-              </w:tabs>
-              <w:spacing w:line="276" w:lineRule="auto"/>
-              <w:ind w:left="252" w:hanging="270"/>
-              <w:rPr>
-                <w:rFonts w:asciiTheme="majorHAnsi" w:hAnsiTheme="majorHAnsi" w:cstheme="majorBidi"/>
-                <w:color w:val="000000"/>
-                <w:sz w:val="20"/>
-                <w:szCs w:val="20"/>
-              </w:rPr>
             </w:pPr>
-            <w:r>
-              <w:rPr>
-                <w:rFonts w:asciiTheme="majorBidi" w:hAnsiTheme="majorBidi" w:cstheme="majorBidi"/>
-                <w:color w:val="000000" w:themeColor="text1"/>
-              </w:rPr>
-              <w:lastRenderedPageBreak/>
-              <w:t>Transfer</w:t>
-            </w:r>
-            <w:r>
-              <w:rPr>
-                <w:rFonts w:asciiTheme="majorBidi" w:hAnsiTheme="majorBidi" w:cstheme="majorBidi"/>
-                <w:color w:val="000000"/>
-              </w:rPr>
-              <w:t xml:space="preserve"> 4 </w:t>
-            </w:r>
-            <w:r>
-              <w:rPr>
-                <w:rFonts w:asciiTheme="majorBidi" w:hAnsiTheme="majorBidi" w:cstheme="majorBidi"/>
-                <w:color w:val="000000" w:themeColor="text1"/>
-              </w:rPr>
-              <w:t xml:space="preserve">whole </w:t>
-            </w:r>
-            <w:r>
-              <w:rPr>
-                <w:rFonts w:asciiTheme="majorBidi" w:hAnsiTheme="majorBidi" w:cstheme="majorBidi"/>
-                <w:color w:val="000000"/>
-              </w:rPr>
-              <w:t xml:space="preserve">tablets into 200 ml volumetric flask. Add 150 ml diluent. Shake at 200 rpm for 10 min, Sonicate for about 10 minutes with intermittent shaking.  Allow to cool to room temperature then complete the volume with the same diluent, further dilute 10 ml into 25 ml volumetric flask, dissolve in and dilute to volume with diluent. Filter the solution through a 0.45 μ PTFE </w:t>
-            </w:r>
           </w:p>
           <w:p>
+            <w:r>
+              <w:rPr>
+                <w:sz w:val="28"/>
+              </w:rPr>
+              <w:t>Prepare the Test solution in a duplicate preparations</w:t>
+            </w:r>
             <w:pPr>
-              <w:pStyle w:val="ListParagraph"/>
               <w:numPr>
                 <w:ilvl w:val="0"/>
                 <w:numId w:val="23"/>
               </w:numPr>
-              <w:tabs>
-                <w:tab w:val="left" w:pos="-14"/>
-              </w:tabs>
-              <w:spacing w:line="276" w:lineRule="auto"/>
-              <w:ind w:left="252" w:hanging="270"/>
-              <w:rPr>
-                <w:rFonts w:asciiTheme="majorHAnsi" w:hAnsiTheme="majorHAnsi" w:cstheme="majorBidi"/>
-                <w:color w:val="000000"/>
-                <w:sz w:val="20"/>
-                <w:szCs w:val="20"/>
-              </w:rPr>
             </w:pPr>
-            <w:r>
-              <w:rPr>
-                <w:rFonts w:asciiTheme="majorBidi" w:hAnsiTheme="majorBidi" w:cstheme="majorBidi"/>
-                <w:color w:val="000000" w:themeColor="text1"/>
-              </w:rPr>
-              <w:t xml:space="preserve">Prepare the Test solution in a </w:t>
-            </w:r>
-            <w:proofErr w:type="gramStart"/>
-            <w:r>
-              <w:rPr>
-                <w:rFonts w:asciiTheme="majorBidi" w:hAnsiTheme="majorBidi" w:cstheme="majorBidi"/>
-                <w:color w:val="000000" w:themeColor="text1"/>
-              </w:rPr>
-              <w:t>duplicate preparations</w:t>
-            </w:r>
-            <w:proofErr w:type="gramEnd"/>
           </w:p>
           <w:p>
+            <w:r>
+              <w:rPr>
+                <w:sz w:val="28"/>
+              </w:rPr>
+              <w:t>(C Empagliflozin: 0.2mg/ml)</w:t>
+            </w:r>
             <w:pPr>
-              <w:pStyle w:val="ListParagraph"/>
               <w:numPr>
                 <w:ilvl w:val="0"/>
                 <w:numId w:val="23"/>
               </w:numPr>
-              <w:tabs>
-                <w:tab w:val="left" w:pos="-14"/>
-              </w:tabs>
-              <w:spacing w:line="276" w:lineRule="auto"/>
-              <w:ind w:left="252" w:hanging="270"/>
-              <w:rPr>
-                <w:rFonts w:asciiTheme="majorHAnsi" w:hAnsiTheme="majorHAnsi" w:cstheme="majorBidi"/>
-                <w:color w:val="000000"/>
-                <w:sz w:val="20"/>
-                <w:szCs w:val="20"/>
-              </w:rPr>
             </w:pPr>
-            <w:r>
-              <w:rPr>
-                <w:rFonts w:asciiTheme="majorBidi" w:hAnsiTheme="majorBidi" w:cstheme="majorBidi"/>
-                <w:color w:val="000000"/>
-              </w:rPr>
-              <w:t xml:space="preserve">(C </w:t>
-            </w:r>
-            <w:r>
-              <w:rPr>
-                <w:rFonts w:asciiTheme="majorBidi" w:hAnsiTheme="majorBidi" w:cstheme="majorBidi"/>
-                <w:color w:val="000000"/>
-                <w:vertAlign w:val="subscript"/>
-              </w:rPr>
-              <w:t>Empagliflozin</w:t>
-            </w:r>
-            <w:r>
-              <w:rPr>
-                <w:rFonts w:asciiTheme="majorBidi" w:hAnsiTheme="majorBidi" w:cstheme="majorBidi"/>
-                <w:color w:val="000000"/>
-              </w:rPr>
-              <w:t>: 0.</w:t>
-            </w:r>
-            <w:r>
-              <w:rPr>
-                <w:rFonts w:asciiTheme="majorBidi" w:hAnsiTheme="majorBidi" w:cstheme="majorBidi"/>
-                <w:color w:val="000000"/>
-              </w:rPr>
-              <w:t>2</w:t>
-            </w:r>
-            <w:r>
-              <w:rPr>
-                <w:rFonts w:asciiTheme="majorBidi" w:hAnsiTheme="majorBidi" w:cstheme="majorBidi"/>
-                <w:color w:val="000000"/>
-              </w:rPr>
-              <w:t>mg/ml)</w:t>
-            </w:r>
           </w:p>
         </w:tc>
       </w:tr>
@@ -3565,21 +3262,11 @@
                 <w:highlight w:val="yellow"/>
               </w:rPr>
             </w:pPr>
-            <w:r>
-              <w:rPr>
-                <w:rFonts w:asciiTheme="majorBidi" w:hAnsiTheme="majorBidi" w:cstheme="majorBidi"/>
-                <w:color w:val="000000" w:themeColor="text1"/>
-                <w:highlight w:val="yellow"/>
-              </w:rPr>
-              <w:t>The similarity of 2 standard preparations between 98.0-102%</w:t>
-            </w:r>
-            <w:r>
-              <w:rPr>
-                <w:rFonts w:asciiTheme="majorBidi" w:hAnsiTheme="majorBidi" w:cstheme="majorBidi"/>
-                <w:color w:val="000000" w:themeColor="text1"/>
-                <w:highlight w:val="yellow"/>
-              </w:rPr>
-              <w:t>.</w:t>
+            <w:r p44:ReplaceMe="5">
+              <w:rPr>
+                <w:sz w:val="28"/>
+              </w:rPr>
+              <w:t>The similarity of 2 standard preparations between 98.0-102%.</w:t>
             </w:r>
           </w:p>
           <w:p xmlns:p44="http://DMSNamespace" xmlns:w14="http://schemas.microsoft.com/office/word/2010/wordml" p44:ReplaceMe="6">
@@ -3603,21 +3290,11 @@
                 <w:highlight w:val="yellow"/>
               </w:rPr>
             </w:pPr>
-            <w:r>
-              <w:rPr>
-                <w:rFonts w:asciiTheme="majorBidi" w:hAnsiTheme="majorBidi" w:cstheme="majorBidi"/>
-                <w:color w:val="000000" w:themeColor="text1"/>
-                <w:highlight w:val="yellow"/>
-              </w:rPr>
-              <w:t>The RSD:  NMT 2.0% (Peak area and retention time</w:t>
-            </w:r>
-            <w:r>
-              <w:rPr>
-                <w:rFonts w:asciiTheme="majorBidi" w:hAnsiTheme="majorBidi" w:cstheme="majorBidi"/>
-                <w:color w:val="000000" w:themeColor="text1"/>
-                <w:highlight w:val="yellow"/>
-              </w:rPr>
-              <w:t>), Standard solution.</w:t>
+            <w:r p44:ReplaceMe="6">
+              <w:rPr>
+                <w:sz w:val="28"/>
+              </w:rPr>
+              <w:t>The RSD: NMT 2.0% (Peak area and retention time), Standard solution.</w:t>
             </w:r>
           </w:p>
           <w:p xmlns:p44="http://DMSNamespace" xmlns:w14="http://schemas.microsoft.com/office/word/2010/wordml" p44:ReplaceMe="7">
@@ -3641,21 +3318,11 @@
                 <w:highlight w:val="yellow"/>
               </w:rPr>
             </w:pPr>
-            <w:r>
-              <w:rPr>
-                <w:rFonts w:asciiTheme="majorBidi" w:hAnsiTheme="majorBidi" w:cstheme="majorBidi"/>
-                <w:color w:val="000000" w:themeColor="text1"/>
-                <w:highlight w:val="yellow"/>
-              </w:rPr>
-              <w:t>Tailing factor: NMT 2.0%</w:t>
-            </w:r>
-            <w:r>
-              <w:rPr>
-                <w:rFonts w:asciiTheme="majorBidi" w:hAnsiTheme="majorBidi" w:cstheme="majorBidi"/>
-                <w:color w:val="000000" w:themeColor="text1"/>
-                <w:highlight w:val="yellow"/>
-              </w:rPr>
-              <w:t>, Standard solution.</w:t>
+            <w:r p44:ReplaceMe="7">
+              <w:rPr>
+                <w:sz w:val="28"/>
+              </w:rPr>
+              <w:t>Tailing factor: NMT 2.0%, Standard solution.</w:t>
             </w:r>
           </w:p>
           <w:p xmlns:p44="http://DMSNamespace" xmlns:w14="http://schemas.microsoft.com/office/word/2010/wordml" p44:ReplaceMe="8">
@@ -3679,21 +3346,11 @@
                 <w:highlight w:val="yellow"/>
               </w:rPr>
             </w:pPr>
-            <w:r>
-              <w:rPr>
-                <w:rFonts w:asciiTheme="majorBidi" w:hAnsiTheme="majorBidi" w:cstheme="majorBidi"/>
-                <w:color w:val="000000" w:themeColor="text1"/>
-                <w:highlight w:val="yellow"/>
-              </w:rPr>
-              <w:t xml:space="preserve">Number of theoretical Plate Count: NLT </w:t>
-            </w:r>
-            <w:r>
-              <w:rPr>
-                <w:rFonts w:asciiTheme="majorBidi" w:hAnsiTheme="majorBidi" w:cstheme="majorBidi"/>
-                <w:color w:val="000000" w:themeColor="text1"/>
-                <w:highlight w:val="yellow"/>
-              </w:rPr>
-              <w:t>2000, Standard solution.</w:t>
+            <w:r p44:ReplaceMe="8">
+              <w:rPr>
+                <w:sz w:val="28"/>
+              </w:rPr>
+              <w:t>Number of theoretical Plate Count: NLT 2000, Standard solution.</w:t>
             </w:r>
           </w:p>
         </w:tc>
@@ -20056,7 +19713,7 @@
           <w:u w:val="single"/>
         </w:rPr>
       </w:pPr>
-      <w:r>
+      <w:r p40:ReplaceMe="19">
         <w:rPr>
           <w:sz w:val="28"/>
         </w:rPr>

</xml_diff>

<commit_message>
Start Point Of variable Replacment
</commit_message>
<xml_diff>
--- a/DoucmentManagmentSys/wwwroot/Templates/Assay Method Validation Protocol3.docx
+++ b/DoucmentManagmentSys/wwwroot/Templates/Assay Method Validation Protocol3.docx
@@ -180,7 +180,7 @@
                 <w:b/>
                 <w:sz w:val="32"/>
               </w:rPr>
-              <w:t>Centrum</w:t>
+              <w:t>Panadol</w:t>
             </w:r>
             <w:r>
               <w:rPr>
@@ -1801,17 +1801,9 @@
             </w:pPr>
             <w:r>
               <w:rPr>
-                <w:rFonts w:asciiTheme="majorBidi" w:hAnsiTheme="majorBidi" w:cstheme="majorBidi"/>
-                <w:color w:val="000000" w:themeColor="text1"/>
-              </w:rPr>
-              <w:t>Inertsil C18 (250 x 4.6 mm), 5µ</w:t>
-            </w:r>
-            <w:r>
-              <w:rPr>
-                <w:rFonts w:asciiTheme="majorBidi" w:hAnsiTheme="majorBidi" w:cstheme="majorBidi"/>
-                <w:color w:val="000000" w:themeColor="text1"/>
-              </w:rPr>
-              <w:t>m.</w:t>
+                <w:sz w:val="28"/>
+              </w:rPr>
+              <w:t>NONInertsil C18 (250 x 4.6 mm), 5µm.</w:t>
             </w:r>
           </w:p>
         </w:tc>
@@ -1860,8 +1852,7 @@
             </w:pPr>
             <w:r>
               <w:rPr>
-                <w:rFonts w:asciiTheme="majorBidi" w:hAnsiTheme="majorBidi" w:cstheme="majorBidi"/>
-                <w:color w:val="000000" w:themeColor="text1"/>
+                <w:sz w:val="28"/>
               </w:rPr>
               <w:t>225 nm</w:t>
             </w:r>
@@ -1912,24 +1903,9 @@
             </w:pPr>
             <w:r>
               <w:rPr>
-                <w:rFonts w:asciiTheme="majorBidi" w:hAnsiTheme="majorBidi" w:cstheme="majorBidi"/>
-                <w:color w:val="000000" w:themeColor="text1"/>
-              </w:rPr>
-              <w:t>1</w:t>
-            </w:r>
-            <w:r>
-              <w:rPr>
-                <w:rFonts w:asciiTheme="majorBidi" w:hAnsiTheme="majorBidi" w:cstheme="majorBidi"/>
-                <w:color w:val="000000" w:themeColor="text1"/>
-              </w:rPr>
-              <w:t xml:space="preserve">.0 </w:t>
-            </w:r>
-            <w:r>
-              <w:rPr>
-                <w:rFonts w:asciiTheme="majorBidi" w:hAnsiTheme="majorBidi" w:cstheme="majorBidi"/>
-                <w:color w:val="000000" w:themeColor="text1"/>
-              </w:rPr>
-              <w:t>mL/min</w:t>
+                <w:sz w:val="28"/>
+              </w:rPr>
+              <w:t>1.0 mL/min</w:t>
             </w:r>
           </w:p>
         </w:tc>
@@ -1978,17 +1954,9 @@
             </w:pPr>
             <w:r>
               <w:rPr>
-                <w:rFonts w:asciiTheme="majorBidi" w:hAnsiTheme="majorBidi" w:cstheme="majorBidi"/>
-                <w:color w:val="000000" w:themeColor="text1"/>
-              </w:rPr>
-              <w:t>5</w:t>
-            </w:r>
-            <w:r>
-              <w:rPr>
-                <w:rFonts w:asciiTheme="majorBidi" w:hAnsiTheme="majorBidi" w:cstheme="majorBidi"/>
-                <w:color w:val="000000" w:themeColor="text1"/>
-              </w:rPr>
-              <w:t>µL</w:t>
+                <w:sz w:val="28"/>
+              </w:rPr>
+              <w:t>5µL</w:t>
             </w:r>
           </w:p>
         </w:tc>
@@ -2040,17 +2008,9 @@
             </w:pPr>
             <w:r>
               <w:rPr>
-                <w:rFonts w:asciiTheme="majorBidi" w:hAnsiTheme="majorBidi" w:cstheme="majorBidi"/>
-                <w:color w:val="000000" w:themeColor="text1"/>
-              </w:rPr>
-              <w:t>2</w:t>
-            </w:r>
-            <w:r>
-              <w:rPr>
-                <w:rFonts w:asciiTheme="majorBidi" w:hAnsiTheme="majorBidi" w:cstheme="majorBidi"/>
-                <w:color w:val="000000" w:themeColor="text1"/>
-              </w:rPr>
-              <w:t>5°C</w:t>
+                <w:sz w:val="28"/>
+              </w:rPr>
+              <w:t>25°C</w:t>
             </w:r>
           </w:p>
         </w:tc>
@@ -2102,8 +2062,7 @@
             </w:pPr>
             <w:r>
               <w:rPr>
-                <w:rFonts w:asciiTheme="majorBidi" w:hAnsiTheme="majorBidi" w:cstheme="majorBidi"/>
-                <w:color w:val="000000" w:themeColor="text1"/>
+                <w:sz w:val="28"/>
               </w:rPr>
               <w:t>10 min</w:t>
             </w:r>
@@ -2157,8 +2116,7 @@
             </w:pPr>
             <w:r>
               <w:rPr>
-                <w:rFonts w:asciiTheme="majorBidi" w:hAnsiTheme="majorBidi" w:cstheme="majorBidi"/>
-                <w:color w:val="000000" w:themeColor="text1"/>
+                <w:sz w:val="28"/>
               </w:rPr>
               <w:t>Transfer 2 ml of Ortho phosphoric acid in 1000ml water then filter on 0.45 µm membrane filter.</w:t>
             </w:r>
@@ -2209,8 +2167,7 @@
             </w:pPr>
             <w:r>
               <w:rPr>
-                <w:rFonts w:asciiTheme="majorBidi" w:hAnsiTheme="majorBidi" w:cstheme="majorBidi"/>
-                <w:color w:val="000000" w:themeColor="text1"/>
+                <w:sz w:val="28"/>
               </w:rPr>
               <w:t>A Filtrated and degassed mixture of Buffer and Acetonitrile in Proportion (60%:40%)</w:t>
             </w:r>
@@ -2261,8 +2218,7 @@
             </w:pPr>
             <w:r>
               <w:rPr>
-                <w:rFonts w:asciiTheme="majorBidi" w:hAnsiTheme="majorBidi" w:cstheme="majorBidi"/>
-                <w:color w:val="000000" w:themeColor="text1"/>
+                <w:sz w:val="28"/>
               </w:rPr>
               <w:t>0.1% orthophosphoric acid: ACN (70:30).</w:t>
             </w:r>
@@ -2314,8 +2270,7 @@
             </w:pPr>
             <w:r>
               <w:rPr>
-                <w:rFonts w:asciiTheme="majorBidi" w:hAnsiTheme="majorBidi" w:cstheme="majorBidi"/>
-                <w:color w:val="000000" w:themeColor="text1"/>
+                <w:sz w:val="28"/>
               </w:rPr>
               <w:t>Water: Acetonitrile (50:50)</w:t>
             </w:r>
@@ -2411,46 +2366,52 @@
             <w:tcW w:w="7020" w:type="dxa"/>
           </w:tcPr>
           <w:p>
-            <w:r>
-              <w:rPr>
-                <w:sz w:val="28"/>
-              </w:rPr>
-              <w:t>TestPrepare 0.2mg /ml of Empagliflozin , Recommended preparation:</w:t>
-            </w:r>
             <w:pPr>
+              <w:pStyle w:val="ListParagraph"/>
               <w:numPr>
                 <w:ilvl w:val="0"/>
                 <w:numId w:val="23"/>
               </w:numPr>
+              <w:ind w:left="360"/>
             </w:pPr>
+            <w:r>
+              <w:rPr>
+                <w:sz w:val="28"/>
+              </w:rPr>
+              <w:t>Prepare 0.2mg /ml of Empagliflozin , Recommended preparation:</w:t>
+            </w:r>
           </w:p>
           <w:p>
-            <w:r>
-              <w:rPr>
-                <w:sz w:val="28"/>
-              </w:rPr>
-              <w:t>Accurately weigh about 10 mg of Empagliflozin working standard into a 50 mL volumetric flask, add 30 ml diluent, sonicate for 10 minutes , allow to cool to room temperature then complete the volume with the same diluent. (C Empagliflozin: 0.2 mg/ml).</w:t>
-            </w:r>
             <w:pPr>
+              <w:pStyle w:val="ListParagraph"/>
               <w:numPr>
                 <w:ilvl w:val="0"/>
                 <w:numId w:val="23"/>
               </w:numPr>
+              <w:ind w:left="360"/>
             </w:pPr>
+            <w:r>
+              <w:rPr>
+                <w:sz w:val="28"/>
+              </w:rPr>
+              <w:t>Accurately weigh about 10 mg of Empagliflozin working standard into a 50 mL volumetric flask, add 30 ml diluent, sonicate for 10 minutes , allow to cool to room temperature then complete the volume with the same diluent. (C Empagliflozin: 0.2 mg/ml).</w:t>
+            </w:r>
           </w:p>
           <w:p>
-            <w:r>
-              <w:rPr>
-                <w:sz w:val="28"/>
-              </w:rPr>
-              <w:t>Prepare the standard in a duplicate preparations</w:t>
-            </w:r>
             <w:pPr>
+              <w:pStyle w:val="ListParagraph"/>
               <w:numPr>
                 <w:ilvl w:val="0"/>
                 <w:numId w:val="23"/>
               </w:numPr>
+              <w:ind w:left="360"/>
             </w:pPr>
+            <w:r>
+              <w:rPr>
+                <w:sz w:val="28"/>
+              </w:rPr>
+              <w:t>Prepare the standard in a duplicate preparations</w:t>
+            </w:r>
           </w:p>
         </w:tc>
       </w:tr>
@@ -2489,88 +2450,100 @@
             <w:tcW w:w="7020" w:type="dxa"/>
           </w:tcPr>
           <w:p>
-            <w:r>
-              <w:rPr>
-                <w:sz w:val="28"/>
-              </w:rPr>
-              <w:t>For Empagliflozin 10 mg F.C.T, Recommended preparation:</w:t>
-            </w:r>
             <w:pPr>
+              <w:pStyle w:val="ListParagraph"/>
               <w:numPr>
                 <w:ilvl w:val="0"/>
                 <w:numId w:val="23"/>
               </w:numPr>
+              <w:ind w:left="360"/>
             </w:pPr>
+            <w:r>
+              <w:rPr>
+                <w:sz w:val="28"/>
+              </w:rPr>
+              <w:t>For Empagliflozin 10 mg F.C.T, Recommended preparation:</w:t>
+            </w:r>
           </w:p>
           <w:p>
-            <w:r>
-              <w:rPr>
-                <w:sz w:val="28"/>
-              </w:rPr>
-              <w:t>Transfer 5 whole tablets into 250 ml volumetric flask. Add 150 ml diluent. Shake at 200 rpm for 10 min, Sonicate for about 10 minutes with intermittent shaking. Allow to cool to room temperature then complete the volume with the same diluent. Filter the solution through a 0.45 μ PTFE filter.</w:t>
-            </w:r>
             <w:pPr>
+              <w:pStyle w:val="ListParagraph"/>
               <w:numPr>
                 <w:ilvl w:val="0"/>
                 <w:numId w:val="23"/>
               </w:numPr>
+              <w:ind w:left="360"/>
             </w:pPr>
+            <w:r>
+              <w:rPr>
+                <w:sz w:val="28"/>
+              </w:rPr>
+              <w:t>Transfer 5 whole tablets into 250 ml volumetric flask. Add 150 ml diluent. Shake at 200 rpm for 10 min, Sonicate for about 10 minutes with intermittent shaking. Allow to cool to room temperature then complete the volume with the same diluent. Filter the solution through a 0.45 μ PTFE filter.</w:t>
+            </w:r>
           </w:p>
           <w:p>
-            <w:r>
-              <w:rPr>
-                <w:sz w:val="28"/>
-              </w:rPr>
-              <w:t>For Empagliflozin 25 mg F.C.T, Recommended preparation:</w:t>
-            </w:r>
             <w:pPr>
+              <w:pStyle w:val="ListParagraph"/>
               <w:numPr>
                 <w:ilvl w:val="0"/>
                 <w:numId w:val="23"/>
               </w:numPr>
+              <w:ind w:left="360"/>
             </w:pPr>
+            <w:r>
+              <w:rPr>
+                <w:sz w:val="28"/>
+              </w:rPr>
+              <w:t>For Empagliflozin 25 mg F.C.T, Recommended preparation:</w:t>
+            </w:r>
           </w:p>
           <w:p>
-            <w:r>
-              <w:rPr>
-                <w:sz w:val="28"/>
-              </w:rPr>
-              <w:t>Transfer 4 whole tablets into 200 ml volumetric flask. Add 150 ml diluent. Shake at 200 rpm for 10 min, Sonicate for about 10 minutes with intermittent shaking. Allow to cool to room temperature then complete the volume with the same diluent, further dilute 10 ml into 25 ml volumetric flask, dissolve in and dilute to volume with diluent. Filter the solution through a 0.45 μ PTFE </w:t>
-            </w:r>
             <w:pPr>
+              <w:pStyle w:val="ListParagraph"/>
               <w:numPr>
                 <w:ilvl w:val="0"/>
                 <w:numId w:val="23"/>
               </w:numPr>
+              <w:ind w:left="360"/>
             </w:pPr>
+            <w:r>
+              <w:rPr>
+                <w:sz w:val="28"/>
+              </w:rPr>
+              <w:t>Transfer 4 whole tablets into 200 ml volumetric flask. Add 150 ml diluent. Shake at 200 rpm for 10 min, Sonicate for about 10 minutes with intermittent shaking. Allow to cool to room temperature then complete the volume with the same diluent, further dilute 10 ml into 25 ml volumetric flask, dissolve in and dilute to volume with diluent. Filter the solution through a 0.45 μ PTFE </w:t>
+            </w:r>
           </w:p>
           <w:p>
-            <w:r>
-              <w:rPr>
-                <w:sz w:val="28"/>
-              </w:rPr>
-              <w:t>Prepare the Test solution in a duplicate preparations</w:t>
-            </w:r>
             <w:pPr>
+              <w:pStyle w:val="ListParagraph"/>
               <w:numPr>
                 <w:ilvl w:val="0"/>
                 <w:numId w:val="23"/>
               </w:numPr>
+              <w:ind w:left="360"/>
             </w:pPr>
+            <w:r>
+              <w:rPr>
+                <w:sz w:val="28"/>
+              </w:rPr>
+              <w:t>Prepare the Test solution in a duplicate preparations</w:t>
+            </w:r>
           </w:p>
           <w:p>
-            <w:r>
-              <w:rPr>
-                <w:sz w:val="28"/>
-              </w:rPr>
-              <w:t>(C Empagliflozin: 0.2mg/ml)</w:t>
-            </w:r>
             <w:pPr>
+              <w:pStyle w:val="ListParagraph"/>
               <w:numPr>
                 <w:ilvl w:val="0"/>
                 <w:numId w:val="23"/>
               </w:numPr>
+              <w:ind w:left="360"/>
             </w:pPr>
+            <w:r>
+              <w:rPr>
+                <w:sz w:val="28"/>
+              </w:rPr>
+              <w:t>(C Empagliflozin: 0.2mg/ml)</w:t>
+            </w:r>
           </w:p>
         </w:tc>
       </w:tr>

</xml_diff>